<commit_message>
feat: aggiornamento checklist PSS RSA Trasfusionale
</commit_message>
<xml_diff>
--- a/Test Case/1-Referto di Radiologia/casi di test RAD.docx
+++ b/Test Case/1-Referto di Radiologia/casi di test RAD.docx
@@ -1,6 +1,6 @@
 
 <file path=word/document.xml><?xml version="1.0" encoding="utf-8"?>
-<w:document xmlns:wpc="http://schemas.microsoft.com/office/word/2010/wordprocessingCanvas" xmlns:cx="http://schemas.microsoft.com/office/drawing/2014/chartex" xmlns:cx1="http://schemas.microsoft.com/office/drawing/2015/9/8/chartex" xmlns:cx2="http://schemas.microsoft.com/office/drawing/2015/10/21/chartex" xmlns:cx3="http://schemas.microsoft.com/office/drawing/2016/5/9/chartex" xmlns:cx4="http://schemas.microsoft.com/office/drawing/2016/5/10/chartex" xmlns:cx5="http://schemas.microsoft.com/office/drawing/2016/5/11/chartex" xmlns:cx6="http://schemas.microsoft.com/office/drawing/2016/5/12/chartex" xmlns:cx7="http://schemas.microsoft.com/office/drawing/2016/5/13/chartex" xmlns:cx8="http://schemas.microsoft.com/office/drawing/2016/5/14/chartex" xmlns:mc="http://schemas.openxmlformats.org/markup-compatibility/2006" xmlns:aink="http://schemas.microsoft.com/office/drawing/2016/ink" xmlns:am3d="http://schemas.microsoft.com/office/drawing/2017/model3d" xmlns:o="urn:schemas-microsoft-com:office:office" xmlns:oel="http://schemas.microsoft.com/office/2019/extlst" xmlns:r="http://schemas.openxmlformats.org/officeDocument/2006/relationships" xmlns:m="http://schemas.openxmlformats.org/officeDocument/2006/math" xmlns:v="urn:schemas-microsoft-com:vml" xmlns:wp14="http://schemas.microsoft.com/office/word/2010/wordprocessingDrawing" xmlns:wp="http://schemas.openxmlformats.org/drawingml/2006/wordprocessingDrawing" xmlns:w10="urn:schemas-microsoft-com:office:word" xmlns:w="http://schemas.openxmlformats.org/wordprocessingml/2006/main" xmlns:w14="http://schemas.microsoft.com/office/word/2010/wordml" xmlns:w15="http://schemas.microsoft.com/office/word/2012/wordml" xmlns:w16cex="http://schemas.microsoft.com/office/word/2018/wordml/cex" xmlns:w16cid="http://schemas.microsoft.com/office/word/2016/wordml/cid" xmlns:w16="http://schemas.microsoft.com/office/word/2018/wordml" xmlns:w16sdtdh="http://schemas.microsoft.com/office/word/2020/wordml/sdtdatahash" xmlns:w16se="http://schemas.microsoft.com/office/word/2015/wordml/symex" xmlns:wpg="http://schemas.microsoft.com/office/word/2010/wordprocessingGroup" xmlns:wpi="http://schemas.microsoft.com/office/word/2010/wordprocessingInk" xmlns:wne="http://schemas.microsoft.com/office/word/2006/wordml" xmlns:wps="http://schemas.microsoft.com/office/word/2010/wordprocessingShape" mc:Ignorable="w14 w15 w16se w16cid w16 w16cex w16sdtdh wp14">
+<w:document xmlns:wpc="http://schemas.microsoft.com/office/word/2010/wordprocessingCanvas" xmlns:cx="http://schemas.microsoft.com/office/drawing/2014/chartex" xmlns:cx1="http://schemas.microsoft.com/office/drawing/2015/9/8/chartex" xmlns:cx2="http://schemas.microsoft.com/office/drawing/2015/10/21/chartex" xmlns:cx3="http://schemas.microsoft.com/office/drawing/2016/5/9/chartex" xmlns:cx4="http://schemas.microsoft.com/office/drawing/2016/5/10/chartex" xmlns:cx5="http://schemas.microsoft.com/office/drawing/2016/5/11/chartex" xmlns:cx6="http://schemas.microsoft.com/office/drawing/2016/5/12/chartex" xmlns:cx7="http://schemas.microsoft.com/office/drawing/2016/5/13/chartex" xmlns:cx8="http://schemas.microsoft.com/office/drawing/2016/5/14/chartex" xmlns:mc="http://schemas.openxmlformats.org/markup-compatibility/2006" xmlns:aink="http://schemas.microsoft.com/office/drawing/2016/ink" xmlns:am3d="http://schemas.microsoft.com/office/drawing/2017/model3d" xmlns:o="urn:schemas-microsoft-com:office:office" xmlns:r="http://schemas.openxmlformats.org/officeDocument/2006/relationships" xmlns:m="http://schemas.openxmlformats.org/officeDocument/2006/math" xmlns:v="urn:schemas-microsoft-com:vml" xmlns:wp14="http://schemas.microsoft.com/office/word/2010/wordprocessingDrawing" xmlns:wp="http://schemas.openxmlformats.org/drawingml/2006/wordprocessingDrawing" xmlns:w10="urn:schemas-microsoft-com:office:word" xmlns:w="http://schemas.openxmlformats.org/wordprocessingml/2006/main" xmlns:w14="http://schemas.microsoft.com/office/word/2010/wordml" xmlns:w15="http://schemas.microsoft.com/office/word/2012/wordml" xmlns:w16cex="http://schemas.microsoft.com/office/word/2018/wordml/cex" xmlns:w16cid="http://schemas.microsoft.com/office/word/2016/wordml/cid" xmlns:w16="http://schemas.microsoft.com/office/word/2018/wordml" xmlns:w16sdtdh="http://schemas.microsoft.com/office/word/2020/wordml/sdtdatahash" xmlns:w16se="http://schemas.microsoft.com/office/word/2015/wordml/symex" xmlns:wpg="http://schemas.microsoft.com/office/word/2010/wordprocessingGroup" xmlns:wpi="http://schemas.microsoft.com/office/word/2010/wordprocessingInk" xmlns:wne="http://schemas.microsoft.com/office/word/2006/wordml" xmlns:wps="http://schemas.microsoft.com/office/word/2010/wordprocessingShape" mc:Ignorable="w14 w15 w16se w16cid w16 w16cex w16sdtdh wp14">
   <w:body>
     <w:p>
       <w:pPr>
@@ -122,7 +122,15 @@
         <w:t xml:space="preserve"> CDA2</w:t>
       </w:r>
       <w:r>
-        <w:t xml:space="preserve"> semplice in cui sono presenti le section e le entry obbligatorie da specifiche nazionali HL7 Italia</w:t>
+        <w:t xml:space="preserve"> semplice in cui sono presenti le </w:t>
+      </w:r>
+      <w:proofErr w:type="spellStart"/>
+      <w:r>
+        <w:t>section</w:t>
+      </w:r>
+      <w:proofErr w:type="spellEnd"/>
+      <w:r>
+        <w:t xml:space="preserve"> e le entry obbligatorie da specifiche nazionali HL7 Italia</w:t>
       </w:r>
       <w:r>
         <w:t>.</w:t>
@@ -302,7 +310,15 @@
         <w:jc w:val="both"/>
       </w:pPr>
       <w:r>
-        <w:t xml:space="preserve"> “DICOM Object Catalog” con i riferimenti agli attributi DICOM;</w:t>
+        <w:t xml:space="preserve"> “DICOM Object </w:t>
+      </w:r>
+      <w:proofErr w:type="spellStart"/>
+      <w:r>
+        <w:t>Catalog</w:t>
+      </w:r>
+      <w:proofErr w:type="spellEnd"/>
+      <w:r>
+        <w:t>” con i riferimenti agli attributi DICOM;</w:t>
       </w:r>
     </w:p>
     <w:p>
@@ -379,6 +395,7 @@
         <w:jc w:val="both"/>
       </w:pPr>
       <w:r>
+        <w:lastRenderedPageBreak/>
         <w:t xml:space="preserve"> “Suggerimenti per il medico prescrittore” con la descrizione di quanto il medico specialista ritiene opportuno comunicare al medico prescrittore.</w:t>
       </w:r>
     </w:p>
@@ -399,7 +416,23 @@
         <w:jc w:val="both"/>
       </w:pPr>
       <w:r>
-        <w:t>Nel caso di test 4 è esplicitato un esempio completo che prevede sia le section obbligatorie che le section opzionali.</w:t>
+        <w:t xml:space="preserve">Nel caso di test 4 è esplicitato un esempio completo che prevede sia le </w:t>
+      </w:r>
+      <w:proofErr w:type="spellStart"/>
+      <w:r>
+        <w:t>section</w:t>
+      </w:r>
+      <w:proofErr w:type="spellEnd"/>
+      <w:r>
+        <w:t xml:space="preserve"> obbligatorie che le </w:t>
+      </w:r>
+      <w:proofErr w:type="spellStart"/>
+      <w:r>
+        <w:t>section</w:t>
+      </w:r>
+      <w:proofErr w:type="spellEnd"/>
+      <w:r>
+        <w:t xml:space="preserve"> opzionali.</w:t>
       </w:r>
     </w:p>
     <w:p>
@@ -495,7 +528,33 @@
         <w:jc w:val="both"/>
       </w:pPr>
       <w:r>
-        <w:t xml:space="preserve">Prendendo in esame la fase di compilazione dei dati anagrafici dell’assistito, il test case riguarda la generazione di un </w:t>
+        <w:t>Il mancato inserimento dell’informazione inerente al livello di riservatezza del documento (</w:t>
+      </w:r>
+      <w:proofErr w:type="spellStart"/>
+      <w:r>
+        <w:rPr>
+          <w:i/>
+          <w:iCs/>
+        </w:rPr>
+        <w:t>conf</w:t>
+      </w:r>
+      <w:r>
+        <w:rPr>
+          <w:i/>
+          <w:iCs/>
+        </w:rPr>
+        <w:t>i</w:t>
+      </w:r>
+      <w:r>
+        <w:rPr>
+          <w:i/>
+          <w:iCs/>
+        </w:rPr>
+        <w:t>dentialityCode</w:t>
+      </w:r>
+      <w:proofErr w:type="spellEnd"/>
+      <w:r>
+        <w:t xml:space="preserve">) genera un </w:t>
       </w:r>
       <w:r>
         <w:rPr>
@@ -504,7 +563,7 @@
         <w:t>errore sintattico</w:t>
       </w:r>
       <w:r>
-        <w:t xml:space="preserve"> dovuto al mancato inserimento dell’identificativo univoco del paziente (recordTarget/patientRole/id). </w:t>
+        <w:t xml:space="preserve">. </w:t>
       </w:r>
     </w:p>
     <w:p>
@@ -539,7 +598,10 @@
         </w:rPr>
       </w:pPr>
       <w:r>
-        <w:t xml:space="preserve">Prendendo in esame la fase di compilazione dei dati anagrafici dell’assistito, il test case riguarda la generazione di un </w:t>
+        <w:t>Durante</w:t>
+      </w:r>
+      <w:r>
+        <w:t xml:space="preserve"> la fase di compilazione dei dati anagrafici dell’assistito, il test case riguarda la generazione di un </w:t>
       </w:r>
       <w:r>
         <w:rPr>
@@ -594,10 +656,7 @@
         <w:jc w:val="both"/>
       </w:pPr>
       <w:r>
-        <w:t xml:space="preserve">Prendendo in </w:t>
-      </w:r>
-      <w:r>
-        <w:t>considerazione</w:t>
+        <w:t>Durante</w:t>
       </w:r>
       <w:r>
         <w:t xml:space="preserve"> la fase di compilazione dei dati anagrafici dell’assistito, il test case riguarda la generazione di un </w:t>
@@ -611,6 +670,7 @@
       <w:r>
         <w:t xml:space="preserve"> scatenato dall’inserimento di un livello di riservatezza del documento (</w:t>
       </w:r>
+      <w:proofErr w:type="spellStart"/>
       <w:r>
         <w:rPr>
           <w:i/>
@@ -618,6 +678,7 @@
         </w:rPr>
         <w:t>confidentialityCode</w:t>
       </w:r>
+      <w:proofErr w:type="spellEnd"/>
       <w:r>
         <w:t xml:space="preserve">) con informazioni moderatamente sensibili (“Restricted”).  </w:t>
       </w:r>
@@ -665,7 +726,16 @@
           <w:sz w:val="22"/>
           <w:szCs w:val="22"/>
         </w:rPr>
-        <w:t xml:space="preserve">Prendendo in esame </w:t>
+        <w:t>Durante</w:t>
+      </w:r>
+      <w:r>
+        <w:rPr>
+          <w:rStyle w:val="normaltextrun"/>
+          <w:rFonts w:ascii="Calibri" w:hAnsi="Calibri" w:cs="Calibri"/>
+          <w:sz w:val="22"/>
+          <w:szCs w:val="22"/>
+        </w:rPr>
+        <w:t xml:space="preserve"> </w:t>
       </w:r>
       <w:r>
         <w:rPr>
@@ -738,7 +808,7 @@
           <w:sz w:val="22"/>
           <w:szCs w:val="22"/>
         </w:rPr>
-        <w:t xml:space="preserve"> causato d</w:t>
+        <w:t xml:space="preserve"> causato </w:t>
       </w:r>
       <w:r>
         <w:rPr>
@@ -747,7 +817,7 @@
           <w:sz w:val="22"/>
           <w:szCs w:val="22"/>
         </w:rPr>
-        <w:t>a</w:t>
+        <w:t>d</w:t>
       </w:r>
       <w:r>
         <w:rPr>
@@ -756,6 +826,15 @@
           <w:sz w:val="22"/>
           <w:szCs w:val="22"/>
         </w:rPr>
+        <w:t>a</w:t>
+      </w:r>
+      <w:r>
+        <w:rPr>
+          <w:rStyle w:val="normaltextrun"/>
+          <w:rFonts w:ascii="Calibri" w:eastAsiaTheme="majorEastAsia" w:hAnsi="Calibri" w:cs="Calibri"/>
+          <w:sz w:val="22"/>
+          <w:szCs w:val="22"/>
+        </w:rPr>
         <w:t>ll’</w:t>
       </w:r>
       <w:r>
@@ -801,7 +880,16 @@
           <w:sz w:val="22"/>
           <w:szCs w:val="22"/>
         </w:rPr>
-        <w:t xml:space="preserve">l’indirizzo ma non </w:t>
+        <w:t>l’indirizzo</w:t>
+      </w:r>
+      <w:r>
+        <w:rPr>
+          <w:rStyle w:val="normaltextrun"/>
+          <w:rFonts w:ascii="Calibri" w:hAnsi="Calibri" w:cs="Calibri"/>
+          <w:sz w:val="22"/>
+          <w:szCs w:val="22"/>
+        </w:rPr>
+        <w:t xml:space="preserve"> ma non </w:t>
       </w:r>
       <w:r>
         <w:rPr>
@@ -878,15 +966,39 @@
         <w:jc w:val="both"/>
       </w:pPr>
       <w:r>
-        <w:t>Durante la compilazione dei dati inerenti al nominativo del paziente, viene indicato il cognome ma omesso il nome dello stesso (</w:t>
-      </w:r>
+        <w:t xml:space="preserve">Durante la </w:t>
+      </w:r>
+      <w:r>
+        <w:t xml:space="preserve">fase di </w:t>
+      </w:r>
+      <w:r>
+        <w:t>compilazione dei dati inerenti al nominativo del paziente, viene indicato il cognome ma omesso il nome dello stesso (</w:t>
+      </w:r>
+      <w:proofErr w:type="spellStart"/>
       <w:r>
         <w:rPr>
           <w:i/>
           <w:iCs/>
         </w:rPr>
-        <w:t>patient/name/given</w:t>
-      </w:r>
+        <w:t>patient</w:t>
+      </w:r>
+      <w:proofErr w:type="spellEnd"/>
+      <w:r>
+        <w:rPr>
+          <w:i/>
+          <w:iCs/>
+        </w:rPr>
+        <w:t>/name/</w:t>
+      </w:r>
+      <w:proofErr w:type="spellStart"/>
+      <w:r>
+        <w:rPr>
+          <w:i/>
+          <w:iCs/>
+        </w:rPr>
+        <w:t>given</w:t>
+      </w:r>
+      <w:proofErr w:type="spellEnd"/>
       <w:r>
         <w:t xml:space="preserve">). Il risultato è un </w:t>
       </w:r>
@@ -929,8 +1041,15 @@
         <w:jc w:val="both"/>
       </w:pPr>
       <w:r>
-        <w:t>Durante la compilazione dei dati inerenti all’anagrafica del paziente, viene indicato un valore errato nel campo relativo al “Sesso” del paziente (</w:t>
-      </w:r>
+        <w:t xml:space="preserve">Durante la </w:t>
+      </w:r>
+      <w:r>
+        <w:t xml:space="preserve">fase di </w:t>
+      </w:r>
+      <w:r>
+        <w:t>compilazione dei dati inerenti all’anagrafica del paziente, viene indicato un valore errato nel campo relativo al “Sesso” del paziente (</w:t>
+      </w:r>
+      <w:proofErr w:type="spellStart"/>
       <w:r>
         <w:rPr>
           <w:i/>
@@ -938,6 +1057,7 @@
         </w:rPr>
         <w:t>administrativeGenderCode</w:t>
       </w:r>
+      <w:proofErr w:type="spellEnd"/>
       <w:r>
         <w:t xml:space="preserve">), cioè un valore diverso da quelli ammessi che corrispondono a ‘maschio’, ‘femmina’ o ‘indifferenziato’. Viene così generato un </w:t>
       </w:r>
@@ -963,13 +1083,73 @@
         <w:jc w:val="both"/>
       </w:pPr>
       <w:r>
+        <w:lastRenderedPageBreak/>
+        <w:t>CASO DI TEST 11</w:t>
+      </w:r>
+    </w:p>
+    <w:p>
+      <w:pPr>
+        <w:jc w:val="both"/>
+      </w:pPr>
+      <w:r>
+        <w:t>Si prende in esame il caso in cui la persona che ha partecipato alla redazione del documento (</w:t>
+      </w:r>
+      <w:proofErr w:type="spellStart"/>
+      <w:r>
+        <w:t>participant</w:t>
+      </w:r>
+      <w:proofErr w:type="spellEnd"/>
+      <w:r>
+        <w:t>/</w:t>
+      </w:r>
+      <w:proofErr w:type="spellStart"/>
+      <w:r>
+        <w:t>associatedEntity</w:t>
+      </w:r>
+      <w:proofErr w:type="spellEnd"/>
+      <w:r>
+        <w:t xml:space="preserve">) venga valorizzato con codice errato, non appartenente quindi al dizionario associato </w:t>
+      </w:r>
+      <w:r>
+        <w:t>“</w:t>
+      </w:r>
+      <w:r>
+        <w:t>ISCO-08</w:t>
+      </w:r>
+      <w:r>
+        <w:t>”</w:t>
+      </w:r>
+      <w:r>
+        <w:t xml:space="preserve">, generando un </w:t>
+      </w:r>
+      <w:r>
+        <w:rPr>
+          <w:u w:val="single"/>
+        </w:rPr>
+        <w:t>errore terminologico</w:t>
+      </w:r>
+      <w:r>
+        <w:t xml:space="preserve"> (se il valore assegnato non deriva dal sistema di codifica utilizzato). </w:t>
+      </w:r>
+    </w:p>
+    <w:p>
+      <w:pPr>
+        <w:jc w:val="both"/>
+      </w:pPr>
+    </w:p>
+    <w:p>
+      <w:pPr>
+        <w:pStyle w:val="Heading3"/>
+        <w:jc w:val="both"/>
+      </w:pPr>
+      <w:r>
         <w:t xml:space="preserve">CASO DI TEST </w:t>
       </w:r>
       <w:r>
-        <w:t>1</w:t>
-      </w:r>
-      <w:r>
-        <w:t>1</w:t>
+        <w:t>12</w:t>
+      </w:r>
+      <w:r>
+        <w:t xml:space="preserve"> </w:t>
       </w:r>
     </w:p>
     <w:p>
@@ -980,152 +1160,45 @@
         <w:t>S</w:t>
       </w:r>
       <w:r>
-        <w:t xml:space="preserve">i prende in esame il caso in cui </w:t>
-      </w:r>
-      <w:r>
-        <w:t>la tipologia di accesso che ha determinato la prestazione</w:t>
-      </w:r>
-      <w:r>
-        <w:t xml:space="preserve"> (</w:t>
+        <w:t xml:space="preserve">i prende in esame il caso </w:t>
+      </w:r>
+      <w:r>
+        <w:t>in cui</w:t>
+      </w:r>
+      <w:r>
+        <w:t xml:space="preserve"> la priorità</w:t>
+      </w:r>
+      <w:r>
+        <w:t xml:space="preserve"> </w:t>
+      </w:r>
+      <w:r>
+        <w:t>associata alla</w:t>
+      </w:r>
+      <w:r>
+        <w:t xml:space="preserve"> richiesta indicata nella ricetta</w:t>
+      </w:r>
+      <w:r>
+        <w:t xml:space="preserve"> </w:t>
+      </w:r>
+      <w:r>
+        <w:t>(</w:t>
       </w:r>
       <w:r>
         <w:rPr>
           <w:i/>
           <w:iCs/>
         </w:rPr>
-        <w:t>documentationOf</w:t>
-      </w:r>
-      <w:r>
-        <w:t>)</w:t>
-      </w:r>
-      <w:r>
-        <w:t xml:space="preserve"> venga </w:t>
-      </w:r>
-      <w:r>
-        <w:t>valorizzato con</w:t>
-      </w:r>
-      <w:r>
-        <w:t xml:space="preserve"> </w:t>
-      </w:r>
-      <w:r>
-        <w:t>c</w:t>
-      </w:r>
-      <w:r>
-        <w:t>odice</w:t>
-      </w:r>
-      <w:r>
-        <w:t xml:space="preserve"> </w:t>
-      </w:r>
-      <w:r>
-        <w:t>errato</w:t>
-      </w:r>
-      <w:r>
-        <w:t xml:space="preserve">, </w:t>
-      </w:r>
-      <w:r>
-        <w:t>non appartenente</w:t>
-      </w:r>
-      <w:r>
-        <w:t xml:space="preserve"> quindi</w:t>
-      </w:r>
-      <w:r>
-        <w:t xml:space="preserve"> al dizionario </w:t>
-      </w:r>
-      <w:r>
-        <w:t>associato</w:t>
-      </w:r>
-      <w:r>
-        <w:t>,</w:t>
-      </w:r>
-      <w:r>
-        <w:t xml:space="preserve"> generando un </w:t>
-      </w:r>
-      <w:r>
-        <w:rPr>
-          <w:u w:val="single"/>
-        </w:rPr>
-        <w:t xml:space="preserve">errore </w:t>
-      </w:r>
-      <w:r>
-        <w:rPr>
-          <w:u w:val="single"/>
-        </w:rPr>
-        <w:t>terminologico</w:t>
-      </w:r>
-      <w:r>
-        <w:t xml:space="preserve"> (se il valore </w:t>
-      </w:r>
-      <w:r>
-        <w:t xml:space="preserve">assegnato </w:t>
-      </w:r>
-      <w:r>
-        <w:t>non deriva dal sistema di codifica utilizzato)</w:t>
-      </w:r>
-      <w:r>
-        <w:t>.</w:t>
-      </w:r>
-      <w:r>
-        <w:t xml:space="preserve"> </w:t>
-      </w:r>
-    </w:p>
-    <w:p>
-      <w:pPr>
-        <w:jc w:val="both"/>
-      </w:pPr>
-    </w:p>
-    <w:p>
-      <w:pPr>
-        <w:pStyle w:val="Heading3"/>
-        <w:jc w:val="both"/>
-      </w:pPr>
-      <w:r>
-        <w:t xml:space="preserve">CASO DI TEST </w:t>
-      </w:r>
-      <w:r>
-        <w:t>12</w:t>
-      </w:r>
-      <w:r>
-        <w:t xml:space="preserve"> </w:t>
-      </w:r>
-    </w:p>
-    <w:p>
-      <w:pPr>
-        <w:jc w:val="both"/>
-      </w:pPr>
-      <w:r>
-        <w:t>S</w:t>
-      </w:r>
-      <w:r>
-        <w:t xml:space="preserve">i prende in esame il caso </w:t>
-      </w:r>
-      <w:r>
-        <w:t>in cui</w:t>
-      </w:r>
-      <w:r>
-        <w:t xml:space="preserve"> la priorità</w:t>
-      </w:r>
-      <w:r>
-        <w:t xml:space="preserve"> </w:t>
-      </w:r>
-      <w:r>
-        <w:t>associata alla</w:t>
-      </w:r>
-      <w:r>
-        <w:t xml:space="preserve"> richiesta indicata nella ricetta</w:t>
-      </w:r>
-      <w:r>
-        <w:t xml:space="preserve"> </w:t>
-      </w:r>
-      <w:r>
-        <w:t>(</w:t>
-      </w:r>
+        <w:t>order/</w:t>
+      </w:r>
+      <w:proofErr w:type="spellStart"/>
       <w:r>
         <w:rPr>
           <w:i/>
           <w:iCs/>
         </w:rPr>
-        <w:t>order/priorityCode</w:t>
-      </w:r>
+        <w:t>priorityCode</w:t>
+      </w:r>
+      <w:proofErr w:type="spellEnd"/>
       <w:r>
         <w:t>)</w:t>
       </w:r>
@@ -1145,8 +1218,13 @@
         <w:t>,</w:t>
       </w:r>
       <w:r>
-        <w:t xml:space="preserve"> ma non accettabile dallo schematron</w:t>
-      </w:r>
+        <w:t xml:space="preserve"> ma non accettabile dallo </w:t>
+      </w:r>
+      <w:proofErr w:type="spellStart"/>
+      <w:r>
+        <w:t>schematron</w:t>
+      </w:r>
+      <w:proofErr w:type="spellEnd"/>
       <w:r>
         <w:t xml:space="preserve"> </w:t>
       </w:r>
@@ -1217,90 +1295,28 @@
       <w:r>
         <w:t xml:space="preserve"> (</w:t>
       </w:r>
+      <w:proofErr w:type="spellStart"/>
       <w:r>
         <w:rPr>
           <w:i/>
           <w:iCs/>
         </w:rPr>
-        <w:t>inFulfillmentOf/order</w:t>
-      </w:r>
+        <w:t>inFulfillmentOf</w:t>
+      </w:r>
+      <w:proofErr w:type="spellEnd"/>
       <w:r>
         <w:rPr>
           <w:i/>
           <w:iCs/>
         </w:rPr>
-        <w:t>/id</w:t>
-      </w:r>
-      <w:r>
-        <w:t>)</w:t>
-      </w:r>
-      <w:r>
-        <w:t xml:space="preserve"> genera un </w:t>
-      </w:r>
-      <w:r>
-        <w:rPr>
-          <w:u w:val="single"/>
-        </w:rPr>
-        <w:t>errore sintattico</w:t>
-      </w:r>
-      <w:r>
-        <w:t>.</w:t>
-      </w:r>
-    </w:p>
-    <w:p>
-      <w:pPr>
-        <w:jc w:val="both"/>
-        <w:rPr>
-          <w:highlight w:val="yellow"/>
-        </w:rPr>
-      </w:pPr>
-    </w:p>
-    <w:p>
-      <w:pPr>
-        <w:pStyle w:val="Heading3"/>
-        <w:jc w:val="both"/>
-      </w:pPr>
-      <w:r>
-        <w:t xml:space="preserve">CASO DI TEST </w:t>
-      </w:r>
-      <w:r>
-        <w:t>1</w:t>
-      </w:r>
-      <w:r>
-        <w:t>4</w:t>
-      </w:r>
-    </w:p>
-    <w:p>
-      <w:pPr>
-        <w:jc w:val="both"/>
-      </w:pPr>
-      <w:r>
-        <w:t>La mancata compilazione</w:t>
-      </w:r>
-      <w:r>
-        <w:t xml:space="preserve"> </w:t>
-      </w:r>
-      <w:r>
-        <w:t>del</w:t>
-      </w:r>
-      <w:r>
-        <w:t>l’informazione inerente alla</w:t>
-      </w:r>
-      <w:r>
-        <w:t xml:space="preserve"> tipologia dell’esame </w:t>
-      </w:r>
-      <w:r>
-        <w:t>che viene eseguito sul paziente</w:t>
-      </w:r>
-      <w:r>
-        <w:t xml:space="preserve"> (</w:t>
+        <w:t>/order</w:t>
       </w:r>
       <w:r>
         <w:rPr>
           <w:i/>
           <w:iCs/>
         </w:rPr>
-        <w:t>act/code</w:t>
+        <w:t>/id</w:t>
       </w:r>
       <w:r>
         <w:t>)</w:t>
@@ -1315,12 +1331,15 @@
         <w:t>errore sintattico</w:t>
       </w:r>
       <w:r>
-        <w:t xml:space="preserve"> nella sezione “Esame Eseguito”:</w:t>
-      </w:r>
-    </w:p>
-    <w:p>
-      <w:pPr>
-        <w:jc w:val="both"/>
+        <w:t>.</w:t>
+      </w:r>
+    </w:p>
+    <w:p>
+      <w:pPr>
+        <w:jc w:val="both"/>
+        <w:rPr>
+          <w:highlight w:val="yellow"/>
+        </w:rPr>
       </w:pPr>
     </w:p>
     <w:p>
@@ -1329,108 +1348,30 @@
         <w:jc w:val="both"/>
       </w:pPr>
       <w:r>
-        <w:t>CASO DI TEST 1</w:t>
-      </w:r>
-      <w:r>
-        <w:t>5</w:t>
-      </w:r>
-    </w:p>
-    <w:p>
-      <w:pPr>
-        <w:jc w:val="both"/>
-      </w:pPr>
-      <w:bookmarkStart w:id="1" w:name="_Hlk122876476"/>
-      <w:r>
-        <w:t>Il test case fa riferimento alla mancata</w:t>
-      </w:r>
-      <w:r>
-        <w:t xml:space="preserve"> compila</w:t>
-      </w:r>
-      <w:r>
-        <w:t>zione de</w:t>
-      </w:r>
-      <w:r>
-        <w:t>i dati relativi al Referto</w:t>
-      </w:r>
-      <w:r>
-        <w:t xml:space="preserve"> della sezione obbligatoria “Referto” </w:t>
-      </w:r>
-      <w:r>
-        <w:t xml:space="preserve">che </w:t>
-      </w:r>
-      <w:r>
-        <w:t xml:space="preserve">genera </w:t>
-      </w:r>
-      <w:r>
-        <w:t>un</w:t>
-      </w:r>
-      <w:r>
-        <w:t xml:space="preserve"> </w:t>
-      </w:r>
-      <w:r>
-        <w:rPr>
-          <w:u w:val="single"/>
-        </w:rPr>
-        <w:t>errore semantico</w:t>
-      </w:r>
-      <w:r>
-        <w:t>.</w:t>
-      </w:r>
-    </w:p>
-    <w:p>
-      <w:pPr>
-        <w:jc w:val="both"/>
-      </w:pPr>
-    </w:p>
-    <w:p>
-      <w:pPr>
-        <w:pStyle w:val="Heading3"/>
-        <w:jc w:val="both"/>
-      </w:pPr>
-      <w:r>
-        <w:t>CASO DI TEST 1</w:t>
-      </w:r>
-      <w:r>
-        <w:t>6</w:t>
-      </w:r>
-    </w:p>
-    <w:p>
-      <w:pPr>
-        <w:jc w:val="both"/>
-      </w:pPr>
-      <w:bookmarkStart w:id="2" w:name="_Hlk122977440"/>
-      <w:r>
-        <w:t>I</w:t>
-      </w:r>
-      <w:r>
-        <w:t xml:space="preserve">l mancato inserimento delle informazioni testuali </w:t>
-      </w:r>
-      <w:r>
-        <w:t xml:space="preserve">contenute nella sezione </w:t>
-      </w:r>
-      <w:r>
-        <w:t>narrativa</w:t>
-      </w:r>
-      <w:r>
-        <w:t xml:space="preserve"> “</w:t>
-      </w:r>
-      <w:r>
-        <w:t>Precedenti</w:t>
-      </w:r>
-      <w:r>
-        <w:t xml:space="preserve"> </w:t>
-      </w:r>
-      <w:r>
-        <w:t>esami</w:t>
-      </w:r>
-      <w:r>
-        <w:t xml:space="preserve"> </w:t>
-      </w:r>
-      <w:r>
-        <w:t>eseguiti</w:t>
-      </w:r>
-      <w:r>
-        <w:t>”</w:t>
+        <w:t xml:space="preserve">CASO DI TEST </w:t>
+      </w:r>
+      <w:r>
+        <w:t>1</w:t>
+      </w:r>
+      <w:r>
+        <w:t>4</w:t>
+      </w:r>
+    </w:p>
+    <w:p>
+      <w:pPr>
+        <w:jc w:val="both"/>
+      </w:pPr>
+      <w:r>
+        <w:t xml:space="preserve">Il mancato inserimento </w:t>
+      </w:r>
+      <w:r>
+        <w:t>del</w:t>
+      </w:r>
+      <w:r>
+        <w:t>l’informazione inerente alla</w:t>
+      </w:r>
+      <w:r>
+        <w:t xml:space="preserve"> tipologia dell’esame che viene eseguito sul paziente</w:t>
       </w:r>
       <w:r>
         <w:t xml:space="preserve"> (</w:t>
@@ -1440,7 +1381,150 @@
           <w:i/>
           <w:iCs/>
         </w:rPr>
-        <w:t>section/text</w:t>
+        <w:t>act/code</w:t>
+      </w:r>
+      <w:r>
+        <w:t>)</w:t>
+      </w:r>
+      <w:r>
+        <w:t xml:space="preserve"> genera un </w:t>
+      </w:r>
+      <w:r>
+        <w:rPr>
+          <w:u w:val="single"/>
+        </w:rPr>
+        <w:t>errore sintattico</w:t>
+      </w:r>
+      <w:r>
+        <w:t xml:space="preserve"> nella sezione “Esame Eseguito”:</w:t>
+      </w:r>
+    </w:p>
+    <w:p>
+      <w:pPr>
+        <w:jc w:val="both"/>
+      </w:pPr>
+    </w:p>
+    <w:p>
+      <w:pPr>
+        <w:pStyle w:val="Heading3"/>
+        <w:jc w:val="both"/>
+      </w:pPr>
+      <w:r>
+        <w:t>CASO DI TEST 1</w:t>
+      </w:r>
+      <w:r>
+        <w:t>5</w:t>
+      </w:r>
+    </w:p>
+    <w:p>
+      <w:pPr>
+        <w:jc w:val="both"/>
+      </w:pPr>
+      <w:bookmarkStart w:id="1" w:name="_Hlk122876476"/>
+      <w:r>
+        <w:t>I</w:t>
+      </w:r>
+      <w:r>
+        <w:t>l mancato inserimento</w:t>
+      </w:r>
+      <w:r>
+        <w:t xml:space="preserve"> de</w:t>
+      </w:r>
+      <w:r>
+        <w:t>i dati relativi al Referto</w:t>
+      </w:r>
+      <w:r>
+        <w:t xml:space="preserve"> della sezione obbligatoria “Referto” genera </w:t>
+      </w:r>
+      <w:r>
+        <w:t>un</w:t>
+      </w:r>
+      <w:r>
+        <w:t xml:space="preserve"> </w:t>
+      </w:r>
+      <w:r>
+        <w:rPr>
+          <w:u w:val="single"/>
+        </w:rPr>
+        <w:t>errore semantico</w:t>
+      </w:r>
+      <w:r>
+        <w:t>.</w:t>
+      </w:r>
+    </w:p>
+    <w:p>
+      <w:pPr>
+        <w:jc w:val="both"/>
+      </w:pPr>
+    </w:p>
+    <w:p>
+      <w:pPr>
+        <w:pStyle w:val="Heading3"/>
+        <w:jc w:val="both"/>
+      </w:pPr>
+      <w:r>
+        <w:t>CASO DI TEST 1</w:t>
+      </w:r>
+      <w:r>
+        <w:t>6</w:t>
+      </w:r>
+    </w:p>
+    <w:p>
+      <w:pPr>
+        <w:jc w:val="both"/>
+      </w:pPr>
+      <w:bookmarkStart w:id="2" w:name="_Hlk122977440"/>
+      <w:r>
+        <w:t>I</w:t>
+      </w:r>
+      <w:r>
+        <w:t xml:space="preserve">l mancato inserimento delle informazioni testuali </w:t>
+      </w:r>
+      <w:r>
+        <w:t xml:space="preserve">contenute nella sezione </w:t>
+      </w:r>
+      <w:r>
+        <w:t>narrativa</w:t>
+      </w:r>
+      <w:r>
+        <w:t xml:space="preserve"> “</w:t>
+      </w:r>
+      <w:r>
+        <w:t>Precedenti</w:t>
+      </w:r>
+      <w:r>
+        <w:t xml:space="preserve"> </w:t>
+      </w:r>
+      <w:r>
+        <w:t>esami</w:t>
+      </w:r>
+      <w:r>
+        <w:t xml:space="preserve"> </w:t>
+      </w:r>
+      <w:r>
+        <w:t>eseguiti</w:t>
+      </w:r>
+      <w:r>
+        <w:t>”</w:t>
+      </w:r>
+      <w:r>
+        <w:t xml:space="preserve"> (</w:t>
+      </w:r>
+      <w:proofErr w:type="spellStart"/>
+      <w:r>
+        <w:rPr>
+          <w:i/>
+          <w:iCs/>
+        </w:rPr>
+        <w:t>section</w:t>
+      </w:r>
+      <w:proofErr w:type="spellEnd"/>
+      <w:r>
+        <w:rPr>
+          <w:i/>
+          <w:iCs/>
+        </w:rPr>
+        <w:t>/text</w:t>
       </w:r>
       <w:r>
         <w:t>)</w:t>
@@ -1491,13 +1575,10 @@
         </w:rPr>
       </w:pPr>
       <w:r>
-        <w:t>La</w:t>
-      </w:r>
-      <w:r>
-        <w:t xml:space="preserve"> mancata </w:t>
-      </w:r>
-      <w:r>
-        <w:t>compilazione da parte del radiologo</w:t>
+        <w:t>Il mancato inserimento</w:t>
+      </w:r>
+      <w:r>
+        <w:t xml:space="preserve"> da parte del radiologo</w:t>
       </w:r>
       <w:r>
         <w:t xml:space="preserve"> </w:t>
@@ -1572,14 +1653,13 @@
         <w:t xml:space="preserve">DICOM </w:t>
       </w:r>
       <w:r>
-        <w:t>Object</w:t>
-      </w:r>
-      <w:r>
-        <w:t xml:space="preserve"> </w:t>
-      </w:r>
+        <w:t xml:space="preserve">Object </w:t>
+      </w:r>
+      <w:proofErr w:type="spellStart"/>
       <w:r>
         <w:t>Catalog</w:t>
       </w:r>
+      <w:proofErr w:type="spellEnd"/>
       <w:r>
         <w:t>”</w:t>
       </w:r>
@@ -1613,10 +1693,7 @@
         <w:jc w:val="both"/>
       </w:pPr>
       <w:r>
-        <w:t>CASO DI TEST 1</w:t>
-      </w:r>
-      <w:r>
-        <w:t>8</w:t>
+        <w:t>CASO DI TEST 18</w:t>
       </w:r>
     </w:p>
     <w:p>
@@ -1627,46 +1704,55 @@
           <w:bCs/>
         </w:rPr>
       </w:pPr>
-      <w:bookmarkStart w:id="3" w:name="_Hlk122880431"/>
-      <w:r>
-        <w:t>Durante la compilazione dell’anamnesi patologica contenuta nella sezione “</w:t>
-      </w:r>
-      <w:r>
-        <w:t>Storia Clinica</w:t>
-      </w:r>
-      <w:r>
-        <w:t xml:space="preserve">”, viene generato un </w:t>
-      </w:r>
-      <w:r>
-        <w:rPr>
-          <w:u w:val="single"/>
-        </w:rPr>
-        <w:t>errore semantico</w:t>
-      </w:r>
-      <w:r>
-        <w:t xml:space="preserve"> dovuto alla mancata indicazione della data di insorgenza del problema, la quale va a distinguere, attraverso un riferimento temporale, l’anamnesi patologica prossima da quella remota (</w:t>
-      </w:r>
+      <w:r>
+        <w:t>Il mancato inserimento della data di insorgenza del problema che va a distinguere, attraverso un riferimento temporale, l’anamnesi patologica prossima da quella remota (</w:t>
+      </w:r>
+      <w:proofErr w:type="spellStart"/>
       <w:r>
         <w:rPr>
           <w:i/>
           <w:iCs/>
         </w:rPr>
-        <w:t>observation/effectiveTime</w:t>
-      </w:r>
-      <w:r>
-        <w:t>)</w:t>
+        <w:t>observation</w:t>
+      </w:r>
+      <w:proofErr w:type="spellEnd"/>
+      <w:r>
+        <w:rPr>
+          <w:i/>
+          <w:iCs/>
+        </w:rPr>
+        <w:t>/</w:t>
+      </w:r>
+      <w:proofErr w:type="spellStart"/>
+      <w:r>
+        <w:rPr>
+          <w:i/>
+          <w:iCs/>
+        </w:rPr>
+        <w:t>effectiveTime</w:t>
+      </w:r>
+      <w:proofErr w:type="spellEnd"/>
+      <w:r>
+        <w:t>), genera un</w:t>
+      </w:r>
+      <w:r>
+        <w:rPr>
+          <w:u w:val="single"/>
+        </w:rPr>
+        <w:t xml:space="preserve"> errore semantico.</w:t>
       </w:r>
     </w:p>
     <w:p>
       <w:pPr>
         <w:pStyle w:val="ListParagraph"/>
-        <w:ind w:left="2160"/>
+        <w:ind w:left="0"/>
         <w:jc w:val="both"/>
         <w:rPr>
           <w:b/>
           <w:bCs/>
         </w:rPr>
       </w:pPr>
+      <w:bookmarkStart w:id="3" w:name="_Hlk122880431"/>
     </w:p>
     <w:p>
       <w:pPr>
@@ -1674,58 +1760,58 @@
         <w:jc w:val="both"/>
       </w:pPr>
       <w:r>
-        <w:t>CASO DI TEST 1</w:t>
-      </w:r>
-      <w:r>
-        <w:t>9</w:t>
-      </w:r>
-    </w:p>
-    <w:p>
-      <w:pPr>
-        <w:jc w:val="both"/>
-      </w:pPr>
-      <w:r>
-        <w:t xml:space="preserve">La generazione di un </w:t>
-      </w:r>
-      <w:r>
-        <w:rPr>
-          <w:u w:val="single"/>
-        </w:rPr>
-        <w:t>errore semantico</w:t>
-      </w:r>
-      <w:r>
-        <w:t xml:space="preserve"> avviene quando, d</w:t>
-      </w:r>
-      <w:r>
-        <w:t>urante la compilazione dell’anamnesi familiare</w:t>
-      </w:r>
-      <w:r>
-        <w:t xml:space="preserve"> contenuta nella sezione “Storia Clinica”</w:t>
-      </w:r>
-      <w:r>
-        <w:t>,</w:t>
-      </w:r>
-      <w:r>
-        <w:t xml:space="preserve"> </w:t>
-      </w:r>
-      <w:r>
-        <w:t>non viene</w:t>
-      </w:r>
-      <w:r>
-        <w:t xml:space="preserve"> specificato</w:t>
-      </w:r>
-      <w:r>
-        <w:t xml:space="preserve"> il grado di parentela del familiare in oggetto (</w:t>
-      </w:r>
-      <w:r>
-        <w:rPr>
+        <w:lastRenderedPageBreak/>
+        <w:t>CASO DI TEST 19</w:t>
+      </w:r>
+    </w:p>
+    <w:p>
+      <w:pPr>
+        <w:jc w:val="both"/>
+        <w:rPr>
+          <w:rFonts w:ascii="Calibri" w:eastAsia="Calibri" w:hAnsi="Calibri" w:cs="Calibri"/>
+        </w:rPr>
+      </w:pPr>
+      <w:r>
+        <w:rPr>
+          <w:rFonts w:ascii="Calibri" w:eastAsia="Calibri" w:hAnsi="Calibri" w:cs="Calibri"/>
+          <w:color w:val="000000" w:themeColor="text1"/>
+        </w:rPr>
+        <w:t>Il mancato inserimento del grado di parentela del familiare in oggetto (</w:t>
+      </w:r>
+      <w:proofErr w:type="spellStart"/>
+      <w:r>
+        <w:rPr>
+          <w:rFonts w:ascii="Calibri" w:eastAsia="Calibri" w:hAnsi="Calibri" w:cs="Calibri"/>
           <w:i/>
           <w:iCs/>
-        </w:rPr>
-        <w:t>relatedSubject/code</w:t>
-      </w:r>
-      <w:r>
-        <w:t>)</w:t>
+          <w:color w:val="000000" w:themeColor="text1"/>
+        </w:rPr>
+        <w:t>relatedSubject</w:t>
+      </w:r>
+      <w:proofErr w:type="spellEnd"/>
+      <w:r>
+        <w:rPr>
+          <w:rFonts w:ascii="Calibri" w:eastAsia="Calibri" w:hAnsi="Calibri" w:cs="Calibri"/>
+          <w:i/>
+          <w:iCs/>
+          <w:color w:val="000000" w:themeColor="text1"/>
+        </w:rPr>
+        <w:t>/code</w:t>
+      </w:r>
+      <w:r>
+        <w:rPr>
+          <w:rFonts w:ascii="Calibri" w:eastAsia="Calibri" w:hAnsi="Calibri" w:cs="Calibri"/>
+          <w:color w:val="000000" w:themeColor="text1"/>
+        </w:rPr>
+        <w:t xml:space="preserve">) durante la compilazione dell’anamnesi familiare contenuta nella sezione “Storia Clinica, genera un </w:t>
+      </w:r>
+      <w:r>
+        <w:rPr>
+          <w:rFonts w:ascii="Calibri" w:eastAsia="Calibri" w:hAnsi="Calibri" w:cs="Calibri"/>
+          <w:color w:val="000000" w:themeColor="text1"/>
+          <w:u w:val="single"/>
+        </w:rPr>
+        <w:t>errore semantico.</w:t>
       </w:r>
     </w:p>
     <w:p>
@@ -1754,10 +1840,34 @@
         <w:jc w:val="both"/>
       </w:pPr>
       <w:r>
-        <w:t>Durante la compilazione dell’allergia</w:t>
-      </w:r>
-      <w:r>
-        <w:t xml:space="preserve"> contenuta nella sezione “Storia Clinica”</w:t>
+        <w:t>D</w:t>
+      </w:r>
+      <w:r>
+        <w:t xml:space="preserve">urante la </w:t>
+      </w:r>
+      <w:r>
+        <w:t xml:space="preserve">fase di </w:t>
+      </w:r>
+      <w:r>
+        <w:t>compilazione dell</w:t>
+      </w:r>
+      <w:r>
+        <w:t>e</w:t>
+      </w:r>
+      <w:r>
+        <w:t xml:space="preserve"> </w:t>
+      </w:r>
+      <w:r>
+        <w:t xml:space="preserve">allergie </w:t>
+      </w:r>
+      <w:r>
+        <w:t>contenut</w:t>
+      </w:r>
+      <w:r>
+        <w:t>e</w:t>
+      </w:r>
+      <w:r>
+        <w:t xml:space="preserve"> nella sezione “Storia Clinica”</w:t>
       </w:r>
       <w:r>
         <w:t xml:space="preserve">, </w:t>
@@ -1766,93 +1876,114 @@
         <w:t>viene generato</w:t>
       </w:r>
       <w:r>
+        <w:t xml:space="preserve"> un</w:t>
+      </w:r>
+      <w:r>
+        <w:rPr>
+          <w:u w:val="single"/>
+        </w:rPr>
+        <w:t xml:space="preserve"> errore semantico</w:t>
+      </w:r>
+      <w:r>
         <w:t xml:space="preserve"> </w:t>
       </w:r>
       <w:r>
-        <w:rPr>
-          <w:u w:val="single"/>
-        </w:rPr>
-        <w:t xml:space="preserve">un </w:t>
-      </w:r>
-      <w:r>
-        <w:rPr>
-          <w:u w:val="single"/>
-        </w:rPr>
-        <w:t>errore semantico</w:t>
-      </w:r>
-      <w:r>
-        <w:t xml:space="preserve"> </w:t>
-      </w:r>
-      <w:r>
         <w:t>dovuto all’assenza della specifica riguardante</w:t>
       </w:r>
       <w:r>
         <w:t xml:space="preserve"> l’intervallo di tempo in cui l’allergia o intolleranza è attiva (</w:t>
       </w:r>
+      <w:proofErr w:type="spellStart"/>
       <w:r>
         <w:rPr>
           <w:i/>
           <w:iCs/>
         </w:rPr>
-        <w:t>observation/effectiveTime</w:t>
-      </w:r>
-      <w:r>
-        <w:t>).</w:t>
-      </w:r>
-    </w:p>
-    <w:p>
-      <w:pPr>
-        <w:jc w:val="both"/>
-      </w:pPr>
-    </w:p>
-    <w:p>
-      <w:pPr>
-        <w:pStyle w:val="Heading3"/>
-        <w:jc w:val="both"/>
-      </w:pPr>
-      <w:r>
-        <w:t xml:space="preserve">CASO DI TEST </w:t>
-      </w:r>
-      <w:r>
-        <w:t>21</w:t>
-      </w:r>
-    </w:p>
-    <w:bookmarkEnd w:id="3"/>
-    <w:p>
-      <w:pPr>
-        <w:jc w:val="both"/>
-      </w:pPr>
-      <w:r>
-        <w:t>Durante la compilazione dell’allergia</w:t>
-      </w:r>
-      <w:r>
-        <w:t xml:space="preserve"> </w:t>
-      </w:r>
-      <w:r>
-        <w:t>contenuta nella sezione “Storia Clinica”,</w:t>
-      </w:r>
-      <w:r>
-        <w:t xml:space="preserve"> </w:t>
-      </w:r>
-      <w:r>
-        <w:t xml:space="preserve">viene generato </w:t>
-      </w:r>
-      <w:r>
-        <w:rPr>
-          <w:u w:val="single"/>
-        </w:rPr>
-        <w:t>un errore semantico</w:t>
-      </w:r>
-      <w:r>
-        <w:t xml:space="preserve"> dovuto all’assenza della specifica inerente all’agente (sia esso un farmaco o no) che ha scatenato l’allergia (</w:t>
-      </w:r>
+        <w:t>observation</w:t>
+      </w:r>
+      <w:proofErr w:type="spellEnd"/>
       <w:r>
         <w:rPr>
           <w:i/>
           <w:iCs/>
         </w:rPr>
-        <w:t>observation/participant</w:t>
-      </w:r>
+        <w:t>/</w:t>
+      </w:r>
+      <w:proofErr w:type="spellStart"/>
+      <w:r>
+        <w:rPr>
+          <w:i/>
+          <w:iCs/>
+        </w:rPr>
+        <w:t>effectiveTime</w:t>
+      </w:r>
+      <w:proofErr w:type="spellEnd"/>
+      <w:r>
+        <w:t>).</w:t>
+      </w:r>
+    </w:p>
+    <w:p>
+      <w:pPr>
+        <w:jc w:val="both"/>
+      </w:pPr>
+    </w:p>
+    <w:p>
+      <w:pPr>
+        <w:pStyle w:val="Heading3"/>
+        <w:jc w:val="both"/>
+      </w:pPr>
+      <w:r>
+        <w:t>CASO DI TEST 21</w:t>
+      </w:r>
+    </w:p>
+    <w:bookmarkEnd w:id="3"/>
+    <w:p>
+      <w:pPr>
+        <w:jc w:val="both"/>
+      </w:pPr>
+      <w:r>
+        <w:t>Durante la fase di compilazione delle allergie contenute nella sezione “Storia Clinica”,</w:t>
+      </w:r>
+      <w:r>
+        <w:t xml:space="preserve"> </w:t>
+      </w:r>
+      <w:r>
+        <w:t>viene generato un</w:t>
+      </w:r>
+      <w:r>
+        <w:rPr>
+          <w:u w:val="single"/>
+        </w:rPr>
+        <w:t xml:space="preserve"> errore semantico</w:t>
+      </w:r>
+      <w:r>
+        <w:t xml:space="preserve"> dovuto all’assenza della specifica inerente all’agente (sia esso un farmaco o no) che ha scatenato l’allergia (</w:t>
+      </w:r>
+      <w:proofErr w:type="spellStart"/>
+      <w:r>
+        <w:rPr>
+          <w:i/>
+          <w:iCs/>
+        </w:rPr>
+        <w:t>observation</w:t>
+      </w:r>
+      <w:proofErr w:type="spellEnd"/>
+      <w:r>
+        <w:rPr>
+          <w:i/>
+          <w:iCs/>
+        </w:rPr>
+        <w:t>/</w:t>
+      </w:r>
+      <w:proofErr w:type="spellStart"/>
+      <w:r>
+        <w:rPr>
+          <w:i/>
+          <w:iCs/>
+        </w:rPr>
+        <w:t>participant</w:t>
+      </w:r>
+      <w:proofErr w:type="spellEnd"/>
       <w:r>
         <w:t>).</w:t>
       </w:r>
@@ -1888,89 +2019,130 @@
           <w:u w:val="single"/>
         </w:rPr>
       </w:pPr>
+      <w:r>
+        <w:t>Si prende in esame il caso in cui</w:t>
+      </w:r>
       <w:bookmarkStart w:id="4" w:name="_Hlk122878766"/>
       <w:r>
-        <w:t>Il test case fa riferimento all’i</w:t>
-      </w:r>
-      <w:r>
-        <w:t>nserimento di una diagnosi sospettata o il sintomo prevalente con una codifica errata</w:t>
+        <w:t xml:space="preserve"> </w:t>
+      </w:r>
+      <w:r>
+        <w:t>l</w:t>
+      </w:r>
+      <w:r>
+        <w:t>’i</w:t>
+      </w:r>
+      <w:r>
+        <w:t xml:space="preserve">nserimento di una diagnosi sospettata o il sintomo prevalente </w:t>
+      </w:r>
+      <w:r>
+        <w:t xml:space="preserve">avvenga </w:t>
+      </w:r>
+      <w:r>
+        <w:t>con una codifica errata</w:t>
       </w:r>
       <w:r>
         <w:t xml:space="preserve"> (</w:t>
       </w:r>
+      <w:proofErr w:type="spellStart"/>
       <w:r>
         <w:rPr>
           <w:i/>
           <w:iCs/>
         </w:rPr>
-        <w:t>observation/value</w:t>
-      </w:r>
-      <w:r>
-        <w:t>)</w:t>
-      </w:r>
-      <w:bookmarkEnd w:id="4"/>
-      <w:r>
-        <w:t xml:space="preserve"> </w:t>
-      </w:r>
-      <w:r>
-        <w:t xml:space="preserve">e quindi non prevista </w:t>
-      </w:r>
-      <w:r>
-        <w:t>dal</w:t>
-      </w:r>
-      <w:r>
-        <w:t xml:space="preserve"> sistema di codifica di riferimento,</w:t>
-      </w:r>
-      <w:r>
-        <w:t xml:space="preserve"> generando così un </w:t>
-      </w:r>
-      <w:r>
-        <w:rPr>
-          <w:u w:val="single"/>
-        </w:rPr>
-        <w:t>errore terminologico</w:t>
-      </w:r>
-      <w:r>
-        <w:rPr>
-          <w:u w:val="single"/>
-        </w:rPr>
-        <w:t>.</w:t>
-      </w:r>
-    </w:p>
-    <w:p>
-      <w:pPr>
-        <w:jc w:val="both"/>
-        <w:rPr>
-          <w:u w:val="single"/>
-        </w:rPr>
-      </w:pPr>
-    </w:p>
-    <w:p>
-      <w:pPr>
-        <w:pStyle w:val="Heading3"/>
-        <w:jc w:val="both"/>
-      </w:pPr>
-      <w:r>
-        <w:t xml:space="preserve">CASO DI TEST </w:t>
-      </w:r>
-      <w:r>
-        <w:t>23</w:t>
-      </w:r>
-    </w:p>
-    <w:p>
-      <w:pPr>
-        <w:jc w:val="both"/>
-      </w:pPr>
-      <w:r>
-        <w:t>Si prende in esame il caso in cui la tipologia di accesso che ha determinato la prestazione (</w:t>
-      </w:r>
+        <w:t>observation</w:t>
+      </w:r>
+      <w:proofErr w:type="spellEnd"/>
       <w:r>
         <w:rPr>
           <w:i/>
           <w:iCs/>
         </w:rPr>
+        <w:t>/</w:t>
+      </w:r>
+      <w:proofErr w:type="spellStart"/>
+      <w:r>
+        <w:rPr>
+          <w:i/>
+          <w:iCs/>
+        </w:rPr>
+        <w:t>value</w:t>
+      </w:r>
+      <w:proofErr w:type="spellEnd"/>
+      <w:r>
+        <w:t>)</w:t>
+      </w:r>
+      <w:bookmarkEnd w:id="4"/>
+      <w:r>
+        <w:t xml:space="preserve"> </w:t>
+      </w:r>
+      <w:r>
+        <w:t xml:space="preserve">e quindi non prevista </w:t>
+      </w:r>
+      <w:r>
+        <w:t>dal</w:t>
+      </w:r>
+      <w:r>
+        <w:t xml:space="preserve"> sistema di codifica di riferimento</w:t>
+      </w:r>
+      <w:r>
+        <w:t xml:space="preserve">. Così facendo, viene generato un </w:t>
+      </w:r>
+      <w:r>
+        <w:rPr>
+          <w:u w:val="single"/>
+        </w:rPr>
+        <w:t xml:space="preserve">errore </w:t>
+      </w:r>
+      <w:r>
+        <w:rPr>
+          <w:u w:val="single"/>
+        </w:rPr>
+        <w:t>terminologico</w:t>
+      </w:r>
+      <w:r>
+        <w:rPr>
+          <w:u w:val="single"/>
+        </w:rPr>
+        <w:t>.</w:t>
+      </w:r>
+    </w:p>
+    <w:p>
+      <w:pPr>
+        <w:jc w:val="both"/>
+        <w:rPr>
+          <w:u w:val="single"/>
+        </w:rPr>
+      </w:pPr>
+    </w:p>
+    <w:p>
+      <w:pPr>
+        <w:pStyle w:val="Heading3"/>
+        <w:jc w:val="both"/>
+      </w:pPr>
+      <w:r>
+        <w:t xml:space="preserve">CASO DI TEST </w:t>
+      </w:r>
+      <w:r>
+        <w:t>23</w:t>
+      </w:r>
+    </w:p>
+    <w:p>
+      <w:pPr>
+        <w:jc w:val="both"/>
+      </w:pPr>
+      <w:r>
+        <w:t>Si prende in esame il caso in cui la tipologia di accesso che ha determinato la prestazione (</w:t>
+      </w:r>
+      <w:proofErr w:type="spellStart"/>
+      <w:r>
+        <w:rPr>
+          <w:i/>
+          <w:iCs/>
+        </w:rPr>
         <w:t>documentationOf</w:t>
       </w:r>
+      <w:proofErr w:type="spellEnd"/>
       <w:r>
         <w:t>) venga valorizzat</w:t>
       </w:r>
@@ -1981,8 +2153,13 @@
         <w:t xml:space="preserve"> con codice previsto </w:t>
       </w:r>
       <w:r>
-        <w:t>dal sistema di codifica utilizzato, ma non accettabile dallo schematron</w:t>
-      </w:r>
+        <w:t xml:space="preserve">dal sistema di codifica utilizzato, ma non accettabile dallo </w:t>
+      </w:r>
+      <w:proofErr w:type="spellStart"/>
+      <w:r>
+        <w:t>schematron</w:t>
+      </w:r>
+      <w:proofErr w:type="spellEnd"/>
       <w:r>
         <w:t xml:space="preserve"> </w:t>
       </w:r>
@@ -2044,7 +2221,7 @@
 </file>
 
 <file path=word/endnotes.xml><?xml version="1.0" encoding="utf-8"?>
-<w:endnotes xmlns:wpc="http://schemas.microsoft.com/office/word/2010/wordprocessingCanvas" xmlns:cx="http://schemas.microsoft.com/office/drawing/2014/chartex" xmlns:cx1="http://schemas.microsoft.com/office/drawing/2015/9/8/chartex" xmlns:cx2="http://schemas.microsoft.com/office/drawing/2015/10/21/chartex" xmlns:cx3="http://schemas.microsoft.com/office/drawing/2016/5/9/chartex" xmlns:cx4="http://schemas.microsoft.com/office/drawing/2016/5/10/chartex" xmlns:cx5="http://schemas.microsoft.com/office/drawing/2016/5/11/chartex" xmlns:cx6="http://schemas.microsoft.com/office/drawing/2016/5/12/chartex" xmlns:cx7="http://schemas.microsoft.com/office/drawing/2016/5/13/chartex" xmlns:cx8="http://schemas.microsoft.com/office/drawing/2016/5/14/chartex" xmlns:mc="http://schemas.openxmlformats.org/markup-compatibility/2006" xmlns:aink="http://schemas.microsoft.com/office/drawing/2016/ink" xmlns:am3d="http://schemas.microsoft.com/office/drawing/2017/model3d" xmlns:o="urn:schemas-microsoft-com:office:office" xmlns:oel="http://schemas.microsoft.com/office/2019/extlst" xmlns:r="http://schemas.openxmlformats.org/officeDocument/2006/relationships" xmlns:m="http://schemas.openxmlformats.org/officeDocument/2006/math" xmlns:v="urn:schemas-microsoft-com:vml" xmlns:wp14="http://schemas.microsoft.com/office/word/2010/wordprocessingDrawing" xmlns:wp="http://schemas.openxmlformats.org/drawingml/2006/wordprocessingDrawing" xmlns:w10="urn:schemas-microsoft-com:office:word" xmlns:w="http://schemas.openxmlformats.org/wordprocessingml/2006/main" xmlns:w14="http://schemas.microsoft.com/office/word/2010/wordml" xmlns:w15="http://schemas.microsoft.com/office/word/2012/wordml" xmlns:w16cex="http://schemas.microsoft.com/office/word/2018/wordml/cex" xmlns:w16cid="http://schemas.microsoft.com/office/word/2016/wordml/cid" xmlns:w16="http://schemas.microsoft.com/office/word/2018/wordml" xmlns:w16sdtdh="http://schemas.microsoft.com/office/word/2020/wordml/sdtdatahash" xmlns:w16se="http://schemas.microsoft.com/office/word/2015/wordml/symex" xmlns:wpg="http://schemas.microsoft.com/office/word/2010/wordprocessingGroup" xmlns:wpi="http://schemas.microsoft.com/office/word/2010/wordprocessingInk" xmlns:wne="http://schemas.microsoft.com/office/word/2006/wordml" xmlns:wps="http://schemas.microsoft.com/office/word/2010/wordprocessingShape" mc:Ignorable="w14 w15 w16se w16cid w16 w16cex w16sdtdh wp14">
+<w:endnotes xmlns:wpc="http://schemas.microsoft.com/office/word/2010/wordprocessingCanvas" xmlns:cx="http://schemas.microsoft.com/office/drawing/2014/chartex" xmlns:cx1="http://schemas.microsoft.com/office/drawing/2015/9/8/chartex" xmlns:cx2="http://schemas.microsoft.com/office/drawing/2015/10/21/chartex" xmlns:cx3="http://schemas.microsoft.com/office/drawing/2016/5/9/chartex" xmlns:cx4="http://schemas.microsoft.com/office/drawing/2016/5/10/chartex" xmlns:cx5="http://schemas.microsoft.com/office/drawing/2016/5/11/chartex" xmlns:cx6="http://schemas.microsoft.com/office/drawing/2016/5/12/chartex" xmlns:cx7="http://schemas.microsoft.com/office/drawing/2016/5/13/chartex" xmlns:cx8="http://schemas.microsoft.com/office/drawing/2016/5/14/chartex" xmlns:mc="http://schemas.openxmlformats.org/markup-compatibility/2006" xmlns:aink="http://schemas.microsoft.com/office/drawing/2016/ink" xmlns:am3d="http://schemas.microsoft.com/office/drawing/2017/model3d" xmlns:o="urn:schemas-microsoft-com:office:office" xmlns:r="http://schemas.openxmlformats.org/officeDocument/2006/relationships" xmlns:m="http://schemas.openxmlformats.org/officeDocument/2006/math" xmlns:v="urn:schemas-microsoft-com:vml" xmlns:wp14="http://schemas.microsoft.com/office/word/2010/wordprocessingDrawing" xmlns:wp="http://schemas.openxmlformats.org/drawingml/2006/wordprocessingDrawing" xmlns:w10="urn:schemas-microsoft-com:office:word" xmlns:w="http://schemas.openxmlformats.org/wordprocessingml/2006/main" xmlns:w14="http://schemas.microsoft.com/office/word/2010/wordml" xmlns:w15="http://schemas.microsoft.com/office/word/2012/wordml" xmlns:w16cex="http://schemas.microsoft.com/office/word/2018/wordml/cex" xmlns:w16cid="http://schemas.microsoft.com/office/word/2016/wordml/cid" xmlns:w16="http://schemas.microsoft.com/office/word/2018/wordml" xmlns:w16sdtdh="http://schemas.microsoft.com/office/word/2020/wordml/sdtdatahash" xmlns:w16se="http://schemas.microsoft.com/office/word/2015/wordml/symex" xmlns:wpg="http://schemas.microsoft.com/office/word/2010/wordprocessingGroup" xmlns:wpi="http://schemas.microsoft.com/office/word/2010/wordprocessingInk" xmlns:wne="http://schemas.microsoft.com/office/word/2006/wordml" xmlns:wps="http://schemas.microsoft.com/office/word/2010/wordprocessingShape" mc:Ignorable="w14 w15 w16se w16cid w16 w16cex w16sdtdh wp14">
   <w:endnote w:type="separator" w:id="-1">
     <w:p>
       <w:pPr>
@@ -2076,7 +2253,7 @@
 </file>
 
 <file path=word/footer1.xml><?xml version="1.0" encoding="utf-8"?>
-<w:ftr xmlns:wpc="http://schemas.microsoft.com/office/word/2010/wordprocessingCanvas" xmlns:cx="http://schemas.microsoft.com/office/drawing/2014/chartex" xmlns:cx1="http://schemas.microsoft.com/office/drawing/2015/9/8/chartex" xmlns:cx2="http://schemas.microsoft.com/office/drawing/2015/10/21/chartex" xmlns:cx3="http://schemas.microsoft.com/office/drawing/2016/5/9/chartex" xmlns:cx4="http://schemas.microsoft.com/office/drawing/2016/5/10/chartex" xmlns:cx5="http://schemas.microsoft.com/office/drawing/2016/5/11/chartex" xmlns:cx6="http://schemas.microsoft.com/office/drawing/2016/5/12/chartex" xmlns:cx7="http://schemas.microsoft.com/office/drawing/2016/5/13/chartex" xmlns:cx8="http://schemas.microsoft.com/office/drawing/2016/5/14/chartex" xmlns:mc="http://schemas.openxmlformats.org/markup-compatibility/2006" xmlns:aink="http://schemas.microsoft.com/office/drawing/2016/ink" xmlns:am3d="http://schemas.microsoft.com/office/drawing/2017/model3d" xmlns:o="urn:schemas-microsoft-com:office:office" xmlns:oel="http://schemas.microsoft.com/office/2019/extlst" xmlns:r="http://schemas.openxmlformats.org/officeDocument/2006/relationships" xmlns:m="http://schemas.openxmlformats.org/officeDocument/2006/math" xmlns:v="urn:schemas-microsoft-com:vml" xmlns:wp14="http://schemas.microsoft.com/office/word/2010/wordprocessingDrawing" xmlns:wp="http://schemas.openxmlformats.org/drawingml/2006/wordprocessingDrawing" xmlns:w10="urn:schemas-microsoft-com:office:word" xmlns:w="http://schemas.openxmlformats.org/wordprocessingml/2006/main" xmlns:w14="http://schemas.microsoft.com/office/word/2010/wordml" xmlns:w15="http://schemas.microsoft.com/office/word/2012/wordml" xmlns:w16cex="http://schemas.microsoft.com/office/word/2018/wordml/cex" xmlns:w16cid="http://schemas.microsoft.com/office/word/2016/wordml/cid" xmlns:w16="http://schemas.microsoft.com/office/word/2018/wordml" xmlns:w16sdtdh="http://schemas.microsoft.com/office/word/2020/wordml/sdtdatahash" xmlns:w16se="http://schemas.microsoft.com/office/word/2015/wordml/symex" xmlns:wpg="http://schemas.microsoft.com/office/word/2010/wordprocessingGroup" xmlns:wpi="http://schemas.microsoft.com/office/word/2010/wordprocessingInk" xmlns:wne="http://schemas.microsoft.com/office/word/2006/wordml" xmlns:wps="http://schemas.microsoft.com/office/word/2010/wordprocessingShape" mc:Ignorable="w14 w15 w16se w16cid w16 w16cex w16sdtdh wp14">
+<w:ftr xmlns:wpc="http://schemas.microsoft.com/office/word/2010/wordprocessingCanvas" xmlns:cx="http://schemas.microsoft.com/office/drawing/2014/chartex" xmlns:cx1="http://schemas.microsoft.com/office/drawing/2015/9/8/chartex" xmlns:cx2="http://schemas.microsoft.com/office/drawing/2015/10/21/chartex" xmlns:cx3="http://schemas.microsoft.com/office/drawing/2016/5/9/chartex" xmlns:cx4="http://schemas.microsoft.com/office/drawing/2016/5/10/chartex" xmlns:cx5="http://schemas.microsoft.com/office/drawing/2016/5/11/chartex" xmlns:cx6="http://schemas.microsoft.com/office/drawing/2016/5/12/chartex" xmlns:cx7="http://schemas.microsoft.com/office/drawing/2016/5/13/chartex" xmlns:cx8="http://schemas.microsoft.com/office/drawing/2016/5/14/chartex" xmlns:mc="http://schemas.openxmlformats.org/markup-compatibility/2006" xmlns:aink="http://schemas.microsoft.com/office/drawing/2016/ink" xmlns:am3d="http://schemas.microsoft.com/office/drawing/2017/model3d" xmlns:o="urn:schemas-microsoft-com:office:office" xmlns:r="http://schemas.openxmlformats.org/officeDocument/2006/relationships" xmlns:m="http://schemas.openxmlformats.org/officeDocument/2006/math" xmlns:v="urn:schemas-microsoft-com:vml" xmlns:wp14="http://schemas.microsoft.com/office/word/2010/wordprocessingDrawing" xmlns:wp="http://schemas.openxmlformats.org/drawingml/2006/wordprocessingDrawing" xmlns:w10="urn:schemas-microsoft-com:office:word" xmlns:w="http://schemas.openxmlformats.org/wordprocessingml/2006/main" xmlns:w14="http://schemas.microsoft.com/office/word/2010/wordml" xmlns:w15="http://schemas.microsoft.com/office/word/2012/wordml" xmlns:w16cex="http://schemas.microsoft.com/office/word/2018/wordml/cex" xmlns:w16cid="http://schemas.microsoft.com/office/word/2016/wordml/cid" xmlns:w16="http://schemas.microsoft.com/office/word/2018/wordml" xmlns:w16sdtdh="http://schemas.microsoft.com/office/word/2020/wordml/sdtdatahash" xmlns:w16se="http://schemas.microsoft.com/office/word/2015/wordml/symex" xmlns:wpg="http://schemas.microsoft.com/office/word/2010/wordprocessingGroup" xmlns:wpi="http://schemas.microsoft.com/office/word/2010/wordprocessingInk" xmlns:wne="http://schemas.microsoft.com/office/word/2006/wordml" xmlns:wps="http://schemas.microsoft.com/office/word/2010/wordprocessingShape" mc:Ignorable="w14 w15 w16se w16cid w16 w16cex w16sdtdh wp14">
   <w:sdt>
     <w:sdtPr>
       <w:id w:val="-1859198338"/>
@@ -2085,6 +2262,7 @@
         <w:docPartUnique/>
       </w:docPartObj>
     </w:sdtPr>
+    <w:sdtEndPr/>
     <w:sdtContent>
       <w:p>
         <w:pPr>
@@ -2118,7 +2296,7 @@
 </file>
 
 <file path=word/footnotes.xml><?xml version="1.0" encoding="utf-8"?>
-<w:footnotes xmlns:wpc="http://schemas.microsoft.com/office/word/2010/wordprocessingCanvas" xmlns:cx="http://schemas.microsoft.com/office/drawing/2014/chartex" xmlns:cx1="http://schemas.microsoft.com/office/drawing/2015/9/8/chartex" xmlns:cx2="http://schemas.microsoft.com/office/drawing/2015/10/21/chartex" xmlns:cx3="http://schemas.microsoft.com/office/drawing/2016/5/9/chartex" xmlns:cx4="http://schemas.microsoft.com/office/drawing/2016/5/10/chartex" xmlns:cx5="http://schemas.microsoft.com/office/drawing/2016/5/11/chartex" xmlns:cx6="http://schemas.microsoft.com/office/drawing/2016/5/12/chartex" xmlns:cx7="http://schemas.microsoft.com/office/drawing/2016/5/13/chartex" xmlns:cx8="http://schemas.microsoft.com/office/drawing/2016/5/14/chartex" xmlns:mc="http://schemas.openxmlformats.org/markup-compatibility/2006" xmlns:aink="http://schemas.microsoft.com/office/drawing/2016/ink" xmlns:am3d="http://schemas.microsoft.com/office/drawing/2017/model3d" xmlns:o="urn:schemas-microsoft-com:office:office" xmlns:oel="http://schemas.microsoft.com/office/2019/extlst" xmlns:r="http://schemas.openxmlformats.org/officeDocument/2006/relationships" xmlns:m="http://schemas.openxmlformats.org/officeDocument/2006/math" xmlns:v="urn:schemas-microsoft-com:vml" xmlns:wp14="http://schemas.microsoft.com/office/word/2010/wordprocessingDrawing" xmlns:wp="http://schemas.openxmlformats.org/drawingml/2006/wordprocessingDrawing" xmlns:w10="urn:schemas-microsoft-com:office:word" xmlns:w="http://schemas.openxmlformats.org/wordprocessingml/2006/main" xmlns:w14="http://schemas.microsoft.com/office/word/2010/wordml" xmlns:w15="http://schemas.microsoft.com/office/word/2012/wordml" xmlns:w16cex="http://schemas.microsoft.com/office/word/2018/wordml/cex" xmlns:w16cid="http://schemas.microsoft.com/office/word/2016/wordml/cid" xmlns:w16="http://schemas.microsoft.com/office/word/2018/wordml" xmlns:w16sdtdh="http://schemas.microsoft.com/office/word/2020/wordml/sdtdatahash" xmlns:w16se="http://schemas.microsoft.com/office/word/2015/wordml/symex" xmlns:wpg="http://schemas.microsoft.com/office/word/2010/wordprocessingGroup" xmlns:wpi="http://schemas.microsoft.com/office/word/2010/wordprocessingInk" xmlns:wne="http://schemas.microsoft.com/office/word/2006/wordml" xmlns:wps="http://schemas.microsoft.com/office/word/2010/wordprocessingShape" mc:Ignorable="w14 w15 w16se w16cid w16 w16cex w16sdtdh wp14">
+<w:footnotes xmlns:wpc="http://schemas.microsoft.com/office/word/2010/wordprocessingCanvas" xmlns:cx="http://schemas.microsoft.com/office/drawing/2014/chartex" xmlns:cx1="http://schemas.microsoft.com/office/drawing/2015/9/8/chartex" xmlns:cx2="http://schemas.microsoft.com/office/drawing/2015/10/21/chartex" xmlns:cx3="http://schemas.microsoft.com/office/drawing/2016/5/9/chartex" xmlns:cx4="http://schemas.microsoft.com/office/drawing/2016/5/10/chartex" xmlns:cx5="http://schemas.microsoft.com/office/drawing/2016/5/11/chartex" xmlns:cx6="http://schemas.microsoft.com/office/drawing/2016/5/12/chartex" xmlns:cx7="http://schemas.microsoft.com/office/drawing/2016/5/13/chartex" xmlns:cx8="http://schemas.microsoft.com/office/drawing/2016/5/14/chartex" xmlns:mc="http://schemas.openxmlformats.org/markup-compatibility/2006" xmlns:aink="http://schemas.microsoft.com/office/drawing/2016/ink" xmlns:am3d="http://schemas.microsoft.com/office/drawing/2017/model3d" xmlns:o="urn:schemas-microsoft-com:office:office" xmlns:r="http://schemas.openxmlformats.org/officeDocument/2006/relationships" xmlns:m="http://schemas.openxmlformats.org/officeDocument/2006/math" xmlns:v="urn:schemas-microsoft-com:vml" xmlns:wp14="http://schemas.microsoft.com/office/word/2010/wordprocessingDrawing" xmlns:wp="http://schemas.openxmlformats.org/drawingml/2006/wordprocessingDrawing" xmlns:w10="urn:schemas-microsoft-com:office:word" xmlns:w="http://schemas.openxmlformats.org/wordprocessingml/2006/main" xmlns:w14="http://schemas.microsoft.com/office/word/2010/wordml" xmlns:w15="http://schemas.microsoft.com/office/word/2012/wordml" xmlns:w16cex="http://schemas.microsoft.com/office/word/2018/wordml/cex" xmlns:w16cid="http://schemas.microsoft.com/office/word/2016/wordml/cid" xmlns:w16="http://schemas.microsoft.com/office/word/2018/wordml" xmlns:w16sdtdh="http://schemas.microsoft.com/office/word/2020/wordml/sdtdatahash" xmlns:w16se="http://schemas.microsoft.com/office/word/2015/wordml/symex" xmlns:wpg="http://schemas.microsoft.com/office/word/2010/wordprocessingGroup" xmlns:wpi="http://schemas.microsoft.com/office/word/2010/wordprocessingInk" xmlns:wne="http://schemas.microsoft.com/office/word/2006/wordml" xmlns:wps="http://schemas.microsoft.com/office/word/2010/wordprocessingShape" mc:Ignorable="w14 w15 w16se w16cid w16 w16cex w16sdtdh wp14">
   <w:footnote w:type="separator" w:id="-1">
     <w:p>
       <w:pPr>
@@ -2150,7 +2328,7 @@
 </file>
 
 <file path=word/numbering.xml><?xml version="1.0" encoding="utf-8"?>
-<w:numbering xmlns:wpc="http://schemas.microsoft.com/office/word/2010/wordprocessingCanvas" xmlns:cx="http://schemas.microsoft.com/office/drawing/2014/chartex" xmlns:cx1="http://schemas.microsoft.com/office/drawing/2015/9/8/chartex" xmlns:cx2="http://schemas.microsoft.com/office/drawing/2015/10/21/chartex" xmlns:cx3="http://schemas.microsoft.com/office/drawing/2016/5/9/chartex" xmlns:cx4="http://schemas.microsoft.com/office/drawing/2016/5/10/chartex" xmlns:cx5="http://schemas.microsoft.com/office/drawing/2016/5/11/chartex" xmlns:cx6="http://schemas.microsoft.com/office/drawing/2016/5/12/chartex" xmlns:cx7="http://schemas.microsoft.com/office/drawing/2016/5/13/chartex" xmlns:cx8="http://schemas.microsoft.com/office/drawing/2016/5/14/chartex" xmlns:mc="http://schemas.openxmlformats.org/markup-compatibility/2006" xmlns:aink="http://schemas.microsoft.com/office/drawing/2016/ink" xmlns:am3d="http://schemas.microsoft.com/office/drawing/2017/model3d" xmlns:o="urn:schemas-microsoft-com:office:office" xmlns:oel="http://schemas.microsoft.com/office/2019/extlst" xmlns:r="http://schemas.openxmlformats.org/officeDocument/2006/relationships" xmlns:m="http://schemas.openxmlformats.org/officeDocument/2006/math" xmlns:v="urn:schemas-microsoft-com:vml" xmlns:wp14="http://schemas.microsoft.com/office/word/2010/wordprocessingDrawing" xmlns:wp="http://schemas.openxmlformats.org/drawingml/2006/wordprocessingDrawing" xmlns:w10="urn:schemas-microsoft-com:office:word" xmlns:w="http://schemas.openxmlformats.org/wordprocessingml/2006/main" xmlns:w14="http://schemas.microsoft.com/office/word/2010/wordml" xmlns:w15="http://schemas.microsoft.com/office/word/2012/wordml" xmlns:w16cex="http://schemas.microsoft.com/office/word/2018/wordml/cex" xmlns:w16cid="http://schemas.microsoft.com/office/word/2016/wordml/cid" xmlns:w16="http://schemas.microsoft.com/office/word/2018/wordml" xmlns:w16sdtdh="http://schemas.microsoft.com/office/word/2020/wordml/sdtdatahash" xmlns:w16se="http://schemas.microsoft.com/office/word/2015/wordml/symex" xmlns:wpg="http://schemas.microsoft.com/office/word/2010/wordprocessingGroup" xmlns:wpi="http://schemas.microsoft.com/office/word/2010/wordprocessingInk" xmlns:wne="http://schemas.microsoft.com/office/word/2006/wordml" xmlns:wps="http://schemas.microsoft.com/office/word/2010/wordprocessingShape" mc:Ignorable="w14 w15 w16se w16cid w16 w16cex w16sdtdh wp14">
+<w:numbering xmlns:wpc="http://schemas.microsoft.com/office/word/2010/wordprocessingCanvas" xmlns:cx="http://schemas.microsoft.com/office/drawing/2014/chartex" xmlns:cx1="http://schemas.microsoft.com/office/drawing/2015/9/8/chartex" xmlns:cx2="http://schemas.microsoft.com/office/drawing/2015/10/21/chartex" xmlns:cx3="http://schemas.microsoft.com/office/drawing/2016/5/9/chartex" xmlns:cx4="http://schemas.microsoft.com/office/drawing/2016/5/10/chartex" xmlns:cx5="http://schemas.microsoft.com/office/drawing/2016/5/11/chartex" xmlns:cx6="http://schemas.microsoft.com/office/drawing/2016/5/12/chartex" xmlns:cx7="http://schemas.microsoft.com/office/drawing/2016/5/13/chartex" xmlns:cx8="http://schemas.microsoft.com/office/drawing/2016/5/14/chartex" xmlns:mc="http://schemas.openxmlformats.org/markup-compatibility/2006" xmlns:aink="http://schemas.microsoft.com/office/drawing/2016/ink" xmlns:am3d="http://schemas.microsoft.com/office/drawing/2017/model3d" xmlns:o="urn:schemas-microsoft-com:office:office" xmlns:r="http://schemas.openxmlformats.org/officeDocument/2006/relationships" xmlns:m="http://schemas.openxmlformats.org/officeDocument/2006/math" xmlns:v="urn:schemas-microsoft-com:vml" xmlns:wp14="http://schemas.microsoft.com/office/word/2010/wordprocessingDrawing" xmlns:wp="http://schemas.openxmlformats.org/drawingml/2006/wordprocessingDrawing" xmlns:w10="urn:schemas-microsoft-com:office:word" xmlns:w="http://schemas.openxmlformats.org/wordprocessingml/2006/main" xmlns:w14="http://schemas.microsoft.com/office/word/2010/wordml" xmlns:w15="http://schemas.microsoft.com/office/word/2012/wordml" xmlns:w16cex="http://schemas.microsoft.com/office/word/2018/wordml/cex" xmlns:w16cid="http://schemas.microsoft.com/office/word/2016/wordml/cid" xmlns:w16="http://schemas.microsoft.com/office/word/2018/wordml" xmlns:w16sdtdh="http://schemas.microsoft.com/office/word/2020/wordml/sdtdatahash" xmlns:w16se="http://schemas.microsoft.com/office/word/2015/wordml/symex" xmlns:wpg="http://schemas.microsoft.com/office/word/2010/wordprocessingGroup" xmlns:wpi="http://schemas.microsoft.com/office/word/2010/wordprocessingInk" xmlns:wne="http://schemas.microsoft.com/office/word/2006/wordml" xmlns:wps="http://schemas.microsoft.com/office/word/2010/wordprocessingShape" mc:Ignorable="w14 w15 w16se w16cid w16 w16cex w16sdtdh wp14">
   <w:abstractNum w:abstractNumId="0" w15:restartNumberingAfterBreak="0">
     <w:nsid w:val="2A9262BF"/>
     <w:multiLevelType w:val="hybridMultilevel"/>
@@ -2660,19 +2838,19 @@
       </w:pPr>
     </w:lvl>
   </w:abstractNum>
-  <w:num w:numId="1" w16cid:durableId="1134981990">
+  <w:num w:numId="1">
     <w:abstractNumId w:val="1"/>
   </w:num>
-  <w:num w:numId="2" w16cid:durableId="1582791207">
+  <w:num w:numId="2">
     <w:abstractNumId w:val="3"/>
   </w:num>
-  <w:num w:numId="3" w16cid:durableId="25253735">
+  <w:num w:numId="3">
     <w:abstractNumId w:val="2"/>
   </w:num>
-  <w:num w:numId="4" w16cid:durableId="1420322467">
+  <w:num w:numId="4">
     <w:abstractNumId w:val="4"/>
   </w:num>
-  <w:num w:numId="5" w16cid:durableId="1380351530">
+  <w:num w:numId="5">
     <w:abstractNumId w:val="0"/>
   </w:num>
 </w:numbering>
@@ -3668,21 +3846,18 @@
 </file>
 
 <file path=customXml/item1.xml><?xml version="1.0" encoding="utf-8"?>
-<p:properties xmlns:p="http://schemas.microsoft.com/office/2006/metadata/properties" xmlns:xsi="http://www.w3.org/2001/XMLSchema-instance" xmlns:pc="http://schemas.microsoft.com/office/infopath/2007/PartnerControls">
-  <documentManagement>
-    <TaxCatchAll xmlns="5935d7a8-9519-4f5a-a550-091506e933b1" xsi:nil="true"/>
-    <lcf76f155ced4ddcb4097134ff3c332f xmlns="7b2b328c-3def-4986-b3ab-cfb0483a3bab">
-      <Terms xmlns="http://schemas.microsoft.com/office/infopath/2007/PartnerControls"/>
-    </lcf76f155ced4ddcb4097134ff3c332f>
-  </documentManagement>
-</p:properties>
+<?mso-contentType ?>
+<FormTemplates xmlns="http://schemas.microsoft.com/sharepoint/v3/contenttype/forms">
+  <Display>DocumentLibraryForm</Display>
+  <Edit>DocumentLibraryForm</Edit>
+  <New>DocumentLibraryForm</New>
+</FormTemplates>
 </file>
 
 <file path=customXml/item2.xml><?xml version="1.0" encoding="utf-8"?>
-<ct:contentTypeSchema xmlns:ct="http://schemas.microsoft.com/office/2006/metadata/contentType" xmlns:ma="http://schemas.microsoft.com/office/2006/metadata/properties/metaAttributes" ct:_="" ma:_="" ma:contentTypeName="Document" ma:contentTypeID="0x010100AFC09A52BDDD4E44B49D2371DB131E33" ma:contentTypeVersion="10" ma:contentTypeDescription="Create a new document." ma:contentTypeScope="" ma:versionID="1164ceaf6b1dff2d2b9a7e5e109be7d7">
-  <xsd:schema xmlns:xsd="http://www.w3.org/2001/XMLSchema" xmlns:xs="http://www.w3.org/2001/XMLSchema" xmlns:p="http://schemas.microsoft.com/office/2006/metadata/properties" xmlns:ns2="7b2b328c-3def-4986-b3ab-cfb0483a3bab" xmlns:ns3="5935d7a8-9519-4f5a-a550-091506e933b1" targetNamespace="http://schemas.microsoft.com/office/2006/metadata/properties" ma:root="true" ma:fieldsID="d3e9f6444a96a43b10f5ff4d64ea9ba9" ns2:_="" ns3:_="">
-    <xsd:import namespace="7b2b328c-3def-4986-b3ab-cfb0483a3bab"/>
-    <xsd:import namespace="5935d7a8-9519-4f5a-a550-091506e933b1"/>
+<ct:contentTypeSchema xmlns:ct="http://schemas.microsoft.com/office/2006/metadata/contentType" xmlns:ma="http://schemas.microsoft.com/office/2006/metadata/properties/metaAttributes" ct:_="" ma:_="" ma:contentTypeName="Document" ma:contentTypeID="0x01010099D50BAF6148C0469FC2106F96A8440B" ma:contentTypeVersion="4" ma:contentTypeDescription="Create a new document." ma:contentTypeScope="" ma:versionID="0c25bf1fc3184a9914f412ea273c11a4">
+  <xsd:schema xmlns:xsd="http://www.w3.org/2001/XMLSchema" xmlns:xs="http://www.w3.org/2001/XMLSchema" xmlns:p="http://schemas.microsoft.com/office/2006/metadata/properties" xmlns:ns2="3d04b37e-0497-498c-96f6-8855740e5edb" targetNamespace="http://schemas.microsoft.com/office/2006/metadata/properties" ma:root="true" ma:fieldsID="88da7026946f39f8a400a0307dada779" ns2:_="">
+    <xsd:import namespace="3d04b37e-0497-498c-96f6-8855740e5edb"/>
     <xsd:element name="properties">
       <xsd:complexType>
         <xsd:sequence>
@@ -3691,11 +3866,6 @@
               <xsd:all>
                 <xsd:element ref="ns2:MediaServiceMetadata" minOccurs="0"/>
                 <xsd:element ref="ns2:MediaServiceFastMetadata" minOccurs="0"/>
-                <xsd:element ref="ns2:lcf76f155ced4ddcb4097134ff3c332f" minOccurs="0"/>
-                <xsd:element ref="ns3:TaxCatchAll" minOccurs="0"/>
-                <xsd:element ref="ns2:MediaServiceGenerationTime" minOccurs="0"/>
-                <xsd:element ref="ns2:MediaServiceEventHashCode" minOccurs="0"/>
-                <xsd:element ref="ns2:MediaServiceOCR" minOccurs="0"/>
                 <xsd:element ref="ns2:MediaServiceDateTaken" minOccurs="0"/>
                 <xsd:element ref="ns2:MediaLengthInSeconds" minOccurs="0"/>
               </xsd:all>
@@ -3705,7 +3875,7 @@
       </xsd:complexType>
     </xsd:element>
   </xsd:schema>
-  <xsd:schema xmlns:xsd="http://www.w3.org/2001/XMLSchema" xmlns:xs="http://www.w3.org/2001/XMLSchema" xmlns:dms="http://schemas.microsoft.com/office/2006/documentManagement/types" xmlns:pc="http://schemas.microsoft.com/office/infopath/2007/PartnerControls" targetNamespace="7b2b328c-3def-4986-b3ab-cfb0483a3bab" elementFormDefault="qualified">
+  <xsd:schema xmlns:xsd="http://www.w3.org/2001/XMLSchema" xmlns:xs="http://www.w3.org/2001/XMLSchema" xmlns:dms="http://schemas.microsoft.com/office/2006/documentManagement/types" xmlns:pc="http://schemas.microsoft.com/office/infopath/2007/PartnerControls" targetNamespace="3d04b37e-0497-498c-96f6-8855740e5edb" elementFormDefault="qualified">
     <xsd:import namespace="http://schemas.microsoft.com/office/2006/documentManagement/types"/>
     <xsd:import namespace="http://schemas.microsoft.com/office/infopath/2007/PartnerControls"/>
     <xsd:element name="MediaServiceMetadata" ma:index="8" nillable="true" ma:displayName="MediaServiceMetadata" ma:hidden="true" ma:internalName="MediaServiceMetadata" ma:readOnly="true">
@@ -3718,54 +3888,15 @@
         <xsd:restriction base="dms:Note"/>
       </xsd:simpleType>
     </xsd:element>
-    <xsd:element name="lcf76f155ced4ddcb4097134ff3c332f" ma:index="11" nillable="true" ma:taxonomy="true" ma:internalName="lcf76f155ced4ddcb4097134ff3c332f" ma:taxonomyFieldName="MediaServiceImageTags" ma:displayName="Image Tags" ma:readOnly="false" ma:fieldId="{5cf76f15-5ced-4ddc-b409-7134ff3c332f}" ma:taxonomyMulti="true" ma:sspId="33ef62f9-2e07-484b-bd79-00aec90129fe" ma:termSetId="09814cd3-568e-fe90-9814-8d621ff8fb84" ma:anchorId="fba54fb3-c3e1-fe81-a776-ca4b69148c4d" ma:open="true" ma:isKeyword="false">
-      <xsd:complexType>
-        <xsd:sequence>
-          <xsd:element ref="pc:Terms" minOccurs="0" maxOccurs="1"/>
-        </xsd:sequence>
-      </xsd:complexType>
-    </xsd:element>
-    <xsd:element name="MediaServiceGenerationTime" ma:index="13" nillable="true" ma:displayName="MediaServiceGenerationTime" ma:hidden="true" ma:internalName="MediaServiceGenerationTime" ma:readOnly="true">
+    <xsd:element name="MediaServiceDateTaken" ma:index="10" nillable="true" ma:displayName="MediaServiceDateTaken" ma:hidden="true" ma:indexed="true" ma:internalName="MediaServiceDateTaken" ma:readOnly="true">
       <xsd:simpleType>
         <xsd:restriction base="dms:Text"/>
       </xsd:simpleType>
     </xsd:element>
-    <xsd:element name="MediaServiceEventHashCode" ma:index="14" nillable="true" ma:displayName="MediaServiceEventHashCode" ma:hidden="true" ma:internalName="MediaServiceEventHashCode" ma:readOnly="true">
-      <xsd:simpleType>
-        <xsd:restriction base="dms:Text"/>
-      </xsd:simpleType>
-    </xsd:element>
-    <xsd:element name="MediaServiceOCR" ma:index="15" nillable="true" ma:displayName="Extracted Text" ma:internalName="MediaServiceOCR" ma:readOnly="true">
-      <xsd:simpleType>
-        <xsd:restriction base="dms:Note">
-          <xsd:maxLength value="255"/>
-        </xsd:restriction>
-      </xsd:simpleType>
-    </xsd:element>
-    <xsd:element name="MediaServiceDateTaken" ma:index="16" nillable="true" ma:displayName="MediaServiceDateTaken" ma:hidden="true" ma:indexed="true" ma:internalName="MediaServiceDateTaken" ma:readOnly="true">
-      <xsd:simpleType>
-        <xsd:restriction base="dms:Text"/>
-      </xsd:simpleType>
-    </xsd:element>
-    <xsd:element name="MediaLengthInSeconds" ma:index="17" nillable="true" ma:displayName="MediaLengthInSeconds" ma:hidden="true" ma:internalName="MediaLengthInSeconds" ma:readOnly="true">
+    <xsd:element name="MediaLengthInSeconds" ma:index="11" nillable="true" ma:displayName="MediaLengthInSeconds" ma:hidden="true" ma:internalName="MediaLengthInSeconds" ma:readOnly="true">
       <xsd:simpleType>
         <xsd:restriction base="dms:Unknown"/>
       </xsd:simpleType>
-    </xsd:element>
-  </xsd:schema>
-  <xsd:schema xmlns:xsd="http://www.w3.org/2001/XMLSchema" xmlns:xs="http://www.w3.org/2001/XMLSchema" xmlns:dms="http://schemas.microsoft.com/office/2006/documentManagement/types" xmlns:pc="http://schemas.microsoft.com/office/infopath/2007/PartnerControls" targetNamespace="5935d7a8-9519-4f5a-a550-091506e933b1" elementFormDefault="qualified">
-    <xsd:import namespace="http://schemas.microsoft.com/office/2006/documentManagement/types"/>
-    <xsd:import namespace="http://schemas.microsoft.com/office/infopath/2007/PartnerControls"/>
-    <xsd:element name="TaxCatchAll" ma:index="12" nillable="true" ma:displayName="Taxonomy Catch All Column" ma:hidden="true" ma:list="{57ac9560-ba5d-4dc2-ac98-c0f0e34d1997}" ma:internalName="TaxCatchAll" ma:showField="CatchAllData" ma:web="5935d7a8-9519-4f5a-a550-091506e933b1">
-      <xsd:complexType>
-        <xsd:complexContent>
-          <xsd:extension base="dms:MultiChoiceLookup">
-            <xsd:sequence>
-              <xsd:element name="Value" type="dms:Lookup" maxOccurs="unbounded" minOccurs="0" nillable="true"/>
-            </xsd:sequence>
-          </xsd:extension>
-        </xsd:complexContent>
-      </xsd:complexType>
     </xsd:element>
   </xsd:schema>
   <xsd:schema xmlns="http://schemas.openxmlformats.org/package/2006/metadata/core-properties" xmlns:xsd="http://www.w3.org/2001/XMLSchema" xmlns:xsi="http://www.w3.org/2001/XMLSchema-instance" xmlns:dc="http://purl.org/dc/elements/1.1/" xmlns:dcterms="http://purl.org/dc/terms/" xmlns:odoc="http://schemas.microsoft.com/internal/obd" targetNamespace="http://schemas.openxmlformats.org/package/2006/metadata/core-properties" elementFormDefault="qualified" attributeFormDefault="unqualified" blockDefault="#all">
@@ -3868,34 +3999,27 @@
 </file>
 
 <file path=customXml/item3.xml><?xml version="1.0" encoding="utf-8"?>
-<?mso-contentType ?>
-<FormTemplates xmlns="http://schemas.microsoft.com/sharepoint/v3/contenttype/forms">
-  <Display>DocumentLibraryForm</Display>
-  <Edit>DocumentLibraryForm</Edit>
-  <New>DocumentLibraryForm</New>
-</FormTemplates>
+<p:properties xmlns:p="http://schemas.microsoft.com/office/2006/metadata/properties" xmlns:xsi="http://www.w3.org/2001/XMLSchema-instance" xmlns:pc="http://schemas.microsoft.com/office/infopath/2007/PartnerControls">
+  <documentManagement/>
+</p:properties>
 </file>
 
 <file path=customXml/itemProps1.xml><?xml version="1.0" encoding="utf-8"?>
-<ds:datastoreItem xmlns:ds="http://schemas.openxmlformats.org/officeDocument/2006/customXml" ds:itemID="{D8DC382B-C501-403A-94C4-861AE8AAEDA0}">
+<ds:datastoreItem xmlns:ds="http://schemas.openxmlformats.org/officeDocument/2006/customXml" ds:itemID="{08EA56B1-7A92-4B7D-A200-D7AEE0468919}">
   <ds:schemaRefs>
-    <ds:schemaRef ds:uri="http://schemas.microsoft.com/office/2006/metadata/properties"/>
-    <ds:schemaRef ds:uri="http://schemas.microsoft.com/office/infopath/2007/PartnerControls"/>
-    <ds:schemaRef ds:uri="5935d7a8-9519-4f5a-a550-091506e933b1"/>
-    <ds:schemaRef ds:uri="7b2b328c-3def-4986-b3ab-cfb0483a3bab"/>
+    <ds:schemaRef ds:uri="http://schemas.microsoft.com/sharepoint/v3/contenttype/forms"/>
   </ds:schemaRefs>
 </ds:datastoreItem>
 </file>
 
 <file path=customXml/itemProps2.xml><?xml version="1.0" encoding="utf-8"?>
-<ds:datastoreItem xmlns:ds="http://schemas.openxmlformats.org/officeDocument/2006/customXml" ds:itemID="{E31D5EA9-982C-47B2-82D7-F4865C55B85C}">
+<ds:datastoreItem xmlns:ds="http://schemas.openxmlformats.org/officeDocument/2006/customXml" ds:itemID="{8B2B69DB-2A8C-4FB3-B861-CFAEEDD77A86}">
   <ds:schemaRefs>
     <ds:schemaRef ds:uri="http://schemas.microsoft.com/office/2006/metadata/contentType"/>
     <ds:schemaRef ds:uri="http://schemas.microsoft.com/office/2006/metadata/properties/metaAttributes"/>
     <ds:schemaRef ds:uri="http://www.w3.org/2001/XMLSchema"/>
     <ds:schemaRef ds:uri="http://schemas.microsoft.com/office/2006/metadata/properties"/>
-    <ds:schemaRef ds:uri="7b2b328c-3def-4986-b3ab-cfb0483a3bab"/>
-    <ds:schemaRef ds:uri="5935d7a8-9519-4f5a-a550-091506e933b1"/>
+    <ds:schemaRef ds:uri="3d04b37e-0497-498c-96f6-8855740e5edb"/>
     <ds:schemaRef ds:uri="http://schemas.microsoft.com/office/2006/documentManagement/types"/>
     <ds:schemaRef ds:uri="http://schemas.microsoft.com/office/infopath/2007/PartnerControls"/>
     <ds:schemaRef ds:uri="http://schemas.openxmlformats.org/package/2006/metadata/core-properties"/>
@@ -3907,9 +4031,10 @@
 </file>
 
 <file path=customXml/itemProps3.xml><?xml version="1.0" encoding="utf-8"?>
-<ds:datastoreItem xmlns:ds="http://schemas.openxmlformats.org/officeDocument/2006/customXml" ds:itemID="{08EA56B1-7A92-4B7D-A200-D7AEE0468919}">
+<ds:datastoreItem xmlns:ds="http://schemas.openxmlformats.org/officeDocument/2006/customXml" ds:itemID="{D8DC382B-C501-403A-94C4-861AE8AAEDA0}">
   <ds:schemaRefs>
-    <ds:schemaRef ds:uri="http://schemas.microsoft.com/sharepoint/v3/contenttype/forms"/>
+    <ds:schemaRef ds:uri="http://schemas.microsoft.com/office/2006/metadata/properties"/>
+    <ds:schemaRef ds:uri="http://schemas.microsoft.com/office/infopath/2007/PartnerControls"/>
   </ds:schemaRefs>
 </ds:datastoreItem>
 </file>
</xml_diff>